<commit_message>
Updated project plan (issue 18) and corrected spelling mistakes in group list
</commit_message>
<xml_diff>
--- a/man/SE_05_PM_01 (Project Plan).docx
+++ b/man/SE_05_PM_01 (Project Plan).docx
@@ -106,6 +106,9 @@
                 <w:r>
                   <w:t>David Fairbrother</w:t>
                 </w:r>
+                <w:r>
+                  <w:t>, Joshua Doyle</w:t>
+                </w:r>
               </w:sdtContent>
             </w:sdt>
           </w:p>
@@ -183,8 +186,6 @@
             <w:r>
               <w:t>9</w:t>
             </w:r>
-            <w:bookmarkStart w:id="0" w:name="_GoBack"/>
-            <w:bookmarkEnd w:id="0"/>
           </w:p>
         </w:tc>
       </w:tr>
@@ -217,7 +218,7 @@
               <w:sdtEndPr/>
               <w:sdtContent>
                 <w:r>
-                  <w:t>1.1</w:t>
+                  <w:t>1.2</w:t>
                 </w:r>
               </w:sdtContent>
             </w:sdt>
@@ -442,12 +443,12 @@
       <w:pPr>
         <w:pStyle w:val="UnnumHeading1"/>
       </w:pPr>
-      <w:bookmarkStart w:id="1" w:name="_Toc433890021"/>
+      <w:bookmarkStart w:id="0" w:name="_Toc433890021"/>
       <w:r>
         <w:lastRenderedPageBreak/>
         <w:t>CONTENTS</w:t>
       </w:r>
-      <w:bookmarkEnd w:id="1"/>
+      <w:bookmarkEnd w:id="0"/>
     </w:p>
     <w:p>
       <w:pPr>
@@ -2406,7 +2407,7 @@
         <w:rPr>
           <w:noProof/>
         </w:rPr>
-        <w:t>10</w:t>
+        <w:t>9</w:t>
       </w:r>
       <w:r>
         <w:rPr>
@@ -2486,7 +2487,7 @@
         <w:rPr>
           <w:noProof/>
         </w:rPr>
-        <w:t>11</w:t>
+        <w:t>10</w:t>
       </w:r>
       <w:r>
         <w:rPr>
@@ -2546,7 +2547,7 @@
         <w:rPr>
           <w:noProof/>
         </w:rPr>
-        <w:t>11</w:t>
+        <w:t>10</w:t>
       </w:r>
       <w:r>
         <w:rPr>
@@ -2606,7 +2607,7 @@
         <w:rPr>
           <w:noProof/>
         </w:rPr>
-        <w:t>12</w:t>
+        <w:t>11</w:t>
       </w:r>
       <w:r>
         <w:rPr>
@@ -2634,11 +2635,51 @@
       <w:pPr>
         <w:pStyle w:val="Heading1"/>
       </w:pPr>
-      <w:bookmarkStart w:id="2" w:name="_Toc433890022"/>
+      <w:bookmarkStart w:id="1" w:name="_Toc433890022"/>
       <w:r>
         <w:lastRenderedPageBreak/>
         <w:t>Introduction</w:t>
       </w:r>
+      <w:bookmarkEnd w:id="1"/>
+    </w:p>
+    <w:p>
+      <w:pPr>
+        <w:pStyle w:val="BodyText"/>
+        <w:jc w:val="both"/>
+      </w:pPr>
+      <w:r>
+        <w:t xml:space="preserve">This document outlines </w:t>
+      </w:r>
+      <w:r>
+        <w:t>deadlin</w:t>
+      </w:r>
+      <w:r>
+        <w:t>es</w:t>
+      </w:r>
+      <w:r>
+        <w:t xml:space="preserve"> for</w:t>
+      </w:r>
+      <w:r>
+        <w:t xml:space="preserve"> deliverables</w:t>
+      </w:r>
+      <w:r>
+        <w:t xml:space="preserve"> and their requirements. It breaks these deliverables into tasks and creates a plan for their completion.</w:t>
+      </w:r>
+    </w:p>
+    <w:p>
+      <w:pPr>
+        <w:pStyle w:val="Heading2"/>
+      </w:pPr>
+      <w:bookmarkStart w:id="2" w:name="_Toc433890023"/>
+      <w:r>
+        <w:t>Purpose</w:t>
+      </w:r>
+      <w:r>
+        <w:t xml:space="preserve"> of this </w:t>
+      </w:r>
+      <w:r>
+        <w:t>Document</w:t>
+      </w:r>
       <w:bookmarkEnd w:id="2"/>
     </w:p>
     <w:p>
@@ -2647,37 +2688,46 @@
         <w:jc w:val="both"/>
       </w:pPr>
       <w:r>
-        <w:t xml:space="preserve">This document outlines </w:t>
-      </w:r>
-      <w:r>
-        <w:t>deadlin</w:t>
-      </w:r>
-      <w:r>
-        <w:t>es</w:t>
-      </w:r>
-      <w:r>
-        <w:t xml:space="preserve"> for</w:t>
-      </w:r>
-      <w:r>
-        <w:t xml:space="preserve"> deliverables</w:t>
-      </w:r>
-      <w:r>
-        <w:t xml:space="preserve"> and their requirements. It breaks these deliverables into tasks and creates a plan for their completion.</w:t>
+        <w:t xml:space="preserve">This </w:t>
+      </w:r>
+      <w:r>
+        <w:t xml:space="preserve">purpose of this </w:t>
+      </w:r>
+      <w:r>
+        <w:t xml:space="preserve">document </w:t>
+      </w:r>
+      <w:r>
+        <w:t>is to describe</w:t>
+      </w:r>
+      <w:r>
+        <w:t xml:space="preserve"> how tasks will be created</w:t>
+      </w:r>
+      <w:r>
+        <w:t>, named and</w:t>
+      </w:r>
+      <w:r>
+        <w:t xml:space="preserve"> monitored</w:t>
+      </w:r>
+      <w:r>
+        <w:t xml:space="preserve"> to ensure deliverables are</w:t>
+      </w:r>
+      <w:r>
+        <w:t xml:space="preserve"> created within set deadlines and are of a high quality</w:t>
+      </w:r>
+      <w:r>
+        <w:t>.</w:t>
+      </w:r>
+      <w:r>
+        <w:t xml:space="preserve"> </w:t>
       </w:r>
     </w:p>
     <w:p>
       <w:pPr>
         <w:pStyle w:val="Heading2"/>
       </w:pPr>
-      <w:bookmarkStart w:id="3" w:name="_Toc433890023"/>
-      <w:r>
-        <w:t>Purpose</w:t>
-      </w:r>
-      <w:r>
-        <w:t xml:space="preserve"> of this </w:t>
-      </w:r>
-      <w:r>
-        <w:t>Document</w:t>
+      <w:bookmarkStart w:id="3" w:name="_Toc433890024"/>
+      <w:r>
+        <w:t>Scope</w:t>
       </w:r>
       <w:bookmarkEnd w:id="3"/>
     </w:p>
@@ -2687,46 +2737,40 @@
         <w:jc w:val="both"/>
       </w:pPr>
       <w:r>
-        <w:t xml:space="preserve">This </w:t>
-      </w:r>
-      <w:r>
-        <w:t xml:space="preserve">purpose of this </w:t>
-      </w:r>
-      <w:r>
-        <w:t xml:space="preserve">document </w:t>
-      </w:r>
-      <w:r>
-        <w:t>is to describe</w:t>
-      </w:r>
-      <w:r>
-        <w:t xml:space="preserve"> how tasks will be created</w:t>
-      </w:r>
-      <w:r>
-        <w:t>, named and</w:t>
-      </w:r>
-      <w:r>
-        <w:t xml:space="preserve"> monitored</w:t>
-      </w:r>
-      <w:r>
-        <w:t xml:space="preserve"> to ensure deliverables are</w:t>
-      </w:r>
-      <w:r>
-        <w:t xml:space="preserve"> created within set deadlines and are of a high quality</w:t>
-      </w:r>
-      <w:r>
-        <w:t>.</w:t>
-      </w:r>
-      <w:r>
-        <w:t xml:space="preserve"> </w:t>
+        <w:t>This document is written to</w:t>
+      </w:r>
+      <w:r>
+        <w:t xml:space="preserve"> assist in planning</w:t>
+      </w:r>
+      <w:r>
+        <w:t>, timing</w:t>
+      </w:r>
+      <w:r>
+        <w:t xml:space="preserve"> and managemen</w:t>
+      </w:r>
+      <w:r>
+        <w:t xml:space="preserve">t of the project. It also lists </w:t>
+      </w:r>
+      <w:r>
+        <w:t>tasks, d</w:t>
+      </w:r>
+      <w:r>
+        <w:t xml:space="preserve">eadlines and deliverables </w:t>
+      </w:r>
+      <w:r>
+        <w:t xml:space="preserve">and creates a </w:t>
+      </w:r>
+      <w:r>
+        <w:t>standard naming scheme and plan for their completion.</w:t>
       </w:r>
     </w:p>
     <w:p>
       <w:pPr>
         <w:pStyle w:val="Heading2"/>
       </w:pPr>
-      <w:bookmarkStart w:id="4" w:name="_Toc433890024"/>
-      <w:r>
-        <w:t>Scope</w:t>
+      <w:bookmarkStart w:id="4" w:name="_Toc433890025"/>
+      <w:r>
+        <w:t>Objectives</w:t>
       </w:r>
       <w:bookmarkEnd w:id="4"/>
     </w:p>
@@ -2736,92 +2780,49 @@
         <w:jc w:val="both"/>
       </w:pPr>
       <w:r>
-        <w:t>This document is written to</w:t>
-      </w:r>
-      <w:r>
-        <w:t xml:space="preserve"> assist in planning</w:t>
-      </w:r>
-      <w:r>
-        <w:t>, timing</w:t>
-      </w:r>
-      <w:r>
-        <w:t xml:space="preserve"> and managemen</w:t>
-      </w:r>
-      <w:r>
-        <w:t xml:space="preserve">t of the project. It also lists </w:t>
-      </w:r>
-      <w:r>
-        <w:t>tasks, d</w:t>
-      </w:r>
-      <w:r>
-        <w:t xml:space="preserve">eadlines and deliverables </w:t>
-      </w:r>
-      <w:r>
-        <w:t xml:space="preserve">and creates a </w:t>
-      </w:r>
-      <w:r>
-        <w:t>standard naming scheme and plan for their completion.</w:t>
-      </w:r>
+        <w:t>This</w:t>
+      </w:r>
+      <w:r>
+        <w:t xml:space="preserve"> document aims to inform the reader of upcoming deliverables and their deadlines, it will break the deliverables down into assignable tasks with a</w:t>
+      </w:r>
+      <w:r>
+        <w:t xml:space="preserve"> standard naming convention</w:t>
+      </w:r>
+      <w:r>
+        <w:t>. The project plan will also provide a schedule to detect problematic tasks and remediate the situation</w:t>
+      </w:r>
+      <w:r>
+        <w:t xml:space="preserve"> before time slippages occur. </w:t>
+      </w:r>
+      <w:r>
+        <w:t xml:space="preserve">The reader should understand the timeline of the project and tasks required to complete it. </w:t>
+      </w:r>
+    </w:p>
+    <w:p>
+      <w:pPr>
+        <w:pStyle w:val="Heading1"/>
+      </w:pPr>
+      <w:bookmarkStart w:id="5" w:name="_Toc433890026"/>
+      <w:r>
+        <w:t>Deliverables</w:t>
+      </w:r>
+      <w:bookmarkEnd w:id="5"/>
     </w:p>
     <w:p>
       <w:pPr>
         <w:pStyle w:val="Heading2"/>
       </w:pPr>
-      <w:bookmarkStart w:id="5" w:name="_Toc433890025"/>
-      <w:r>
-        <w:t>Objectives</w:t>
-      </w:r>
-      <w:bookmarkEnd w:id="5"/>
-    </w:p>
-    <w:p>
-      <w:pPr>
-        <w:pStyle w:val="BodyText"/>
-        <w:jc w:val="both"/>
-      </w:pPr>
-      <w:r>
-        <w:t>This</w:t>
-      </w:r>
-      <w:r>
-        <w:t xml:space="preserve"> document aims to inform the reader of upcoming deliverables and their deadlines, it will break the deliverables down into assignable tasks with a</w:t>
-      </w:r>
-      <w:r>
-        <w:t xml:space="preserve"> standard naming convention</w:t>
-      </w:r>
-      <w:r>
-        <w:t>. The project plan will also provide a schedule to detect problematic tasks and remediate the situation</w:t>
-      </w:r>
-      <w:r>
-        <w:t xml:space="preserve"> before time slippages occur. </w:t>
-      </w:r>
-      <w:r>
-        <w:t xml:space="preserve">The reader should understand the timeline of the project and tasks required to complete it. </w:t>
-      </w:r>
-    </w:p>
-    <w:p>
-      <w:pPr>
-        <w:pStyle w:val="Heading1"/>
-      </w:pPr>
-      <w:bookmarkStart w:id="6" w:name="_Toc433890026"/>
-      <w:r>
-        <w:t>Deliverables</w:t>
+      <w:bookmarkStart w:id="6" w:name="_Toc433890027"/>
+      <w:r>
+        <w:t>List of deliverables and</w:t>
+      </w:r>
+      <w:r>
+        <w:t xml:space="preserve"> their</w:t>
+      </w:r>
+      <w:r>
+        <w:t xml:space="preserve"> deadlines</w:t>
       </w:r>
       <w:bookmarkEnd w:id="6"/>
-    </w:p>
-    <w:p>
-      <w:pPr>
-        <w:pStyle w:val="Heading2"/>
-      </w:pPr>
-      <w:bookmarkStart w:id="7" w:name="_Toc433890027"/>
-      <w:r>
-        <w:t>List of deliverables and</w:t>
-      </w:r>
-      <w:r>
-        <w:t xml:space="preserve"> their</w:t>
-      </w:r>
-      <w:r>
-        <w:t xml:space="preserve"> deadlines</w:t>
-      </w:r>
-      <w:bookmarkEnd w:id="7"/>
     </w:p>
     <w:p>
       <w:pPr>
@@ -3040,11 +3041,11 @@
       <w:pPr>
         <w:pStyle w:val="Heading2"/>
       </w:pPr>
-      <w:bookmarkStart w:id="8" w:name="_Toc433890028"/>
+      <w:bookmarkStart w:id="7" w:name="_Toc433890028"/>
       <w:r>
         <w:t>Additional important dates</w:t>
       </w:r>
-      <w:bookmarkEnd w:id="8"/>
+      <w:bookmarkEnd w:id="7"/>
     </w:p>
     <w:p>
       <w:pPr>
@@ -3124,14 +3125,14 @@
       <w:pPr>
         <w:pStyle w:val="Heading2"/>
       </w:pPr>
-      <w:bookmarkStart w:id="9" w:name="_Toc433890029"/>
+      <w:bookmarkStart w:id="8" w:name="_Toc433890029"/>
       <w:r>
         <w:t>Individual d</w:t>
       </w:r>
       <w:r>
         <w:t>eliverable requirements</w:t>
       </w:r>
-      <w:bookmarkEnd w:id="9"/>
+      <w:bookmarkEnd w:id="8"/>
     </w:p>
     <w:p>
       <w:pPr>
@@ -3769,27 +3770,27 @@
       <w:pPr>
         <w:pStyle w:val="Heading1"/>
       </w:pPr>
-      <w:bookmarkStart w:id="10" w:name="_Toc433890030"/>
+      <w:bookmarkStart w:id="9" w:name="_Toc433890030"/>
       <w:r>
         <w:t>Task</w:t>
       </w:r>
       <w:r>
         <w:t xml:space="preserve"> Standards</w:t>
       </w:r>
+      <w:bookmarkEnd w:id="9"/>
+    </w:p>
+    <w:p>
+      <w:pPr>
+        <w:pStyle w:val="Heading2"/>
+      </w:pPr>
+      <w:bookmarkStart w:id="10" w:name="_Toc433890031"/>
+      <w:r>
+        <w:t>Naming</w:t>
+      </w:r>
+      <w:r>
+        <w:t xml:space="preserve"> convention</w:t>
+      </w:r>
       <w:bookmarkEnd w:id="10"/>
-    </w:p>
-    <w:p>
-      <w:pPr>
-        <w:pStyle w:val="Heading2"/>
-      </w:pPr>
-      <w:bookmarkStart w:id="11" w:name="_Toc433890031"/>
-      <w:r>
-        <w:t>Naming</w:t>
-      </w:r>
-      <w:r>
-        <w:t xml:space="preserve"> convention</w:t>
-      </w:r>
-      <w:bookmarkEnd w:id="11"/>
     </w:p>
     <w:p>
       <w:pPr>
@@ -3888,14 +3889,14 @@
       <w:pPr>
         <w:pStyle w:val="Heading2"/>
       </w:pPr>
-      <w:bookmarkStart w:id="12" w:name="_Toc433890032"/>
+      <w:bookmarkStart w:id="11" w:name="_Toc433890032"/>
       <w:r>
         <w:t xml:space="preserve">Task </w:t>
       </w:r>
       <w:r>
         <w:t>groups</w:t>
       </w:r>
-      <w:bookmarkEnd w:id="12"/>
+      <w:bookmarkEnd w:id="11"/>
     </w:p>
     <w:p>
       <w:pPr>
@@ -4038,19 +4039,59 @@
       <w:pPr>
         <w:pStyle w:val="Heading1"/>
       </w:pPr>
-      <w:bookmarkStart w:id="13" w:name="_Toc433890033"/>
+      <w:bookmarkStart w:id="12" w:name="_Toc433890033"/>
       <w:r>
         <w:t>List of tasks</w:t>
       </w:r>
+      <w:bookmarkEnd w:id="12"/>
+    </w:p>
+    <w:p>
+      <w:pPr>
+        <w:pStyle w:val="Heading2"/>
+      </w:pPr>
+      <w:bookmarkStart w:id="13" w:name="_Toc433890034"/>
+      <w:r>
+        <w:t>Project Management Tasks</w:t>
+      </w:r>
       <w:bookmarkEnd w:id="13"/>
     </w:p>
     <w:p>
       <w:pPr>
+        <w:pStyle w:val="BodyText"/>
+      </w:pPr>
+      <w:r>
+        <w:t xml:space="preserve">SE_05_PM_01 – Create Project </w:t>
+      </w:r>
+      <w:r>
+        <w:t>plan d</w:t>
+      </w:r>
+      <w:r>
+        <w:t>ocumentation (This document)</w:t>
+      </w:r>
+    </w:p>
+    <w:p>
+      <w:pPr>
+        <w:pStyle w:val="BodyText"/>
+      </w:pPr>
+      <w:r>
+        <w:t>SE_05_PM_02 – Create Gantt chart for project plan</w:t>
+      </w:r>
+    </w:p>
+    <w:p>
+      <w:pPr>
+        <w:pStyle w:val="BodyText"/>
+      </w:pPr>
+      <w:r>
+        <w:t>Se_05_PM_03 – Create risk analysis for project plan</w:t>
+      </w:r>
+    </w:p>
+    <w:p>
+      <w:pPr>
         <w:pStyle w:val="Heading2"/>
       </w:pPr>
-      <w:bookmarkStart w:id="14" w:name="_Toc433890034"/>
-      <w:r>
-        <w:t>Project Management Tasks</w:t>
+      <w:bookmarkStart w:id="14" w:name="_Toc433890035"/>
+      <w:r>
+        <w:t>Test Specification Tasks</w:t>
       </w:r>
       <w:bookmarkEnd w:id="14"/>
     </w:p>
@@ -4059,103 +4100,63 @@
         <w:pStyle w:val="BodyText"/>
       </w:pPr>
       <w:r>
-        <w:t xml:space="preserve">SE_05_PM_01 – Create Project </w:t>
-      </w:r>
-      <w:r>
-        <w:t>plan d</w:t>
-      </w:r>
-      <w:r>
-        <w:t>ocumentation (This document)</w:t>
-      </w:r>
-    </w:p>
-    <w:p>
-      <w:pPr>
-        <w:pStyle w:val="BodyText"/>
-      </w:pPr>
-      <w:r>
-        <w:t>SE_05_PM_02 – Create Gantt chart for project plan</w:t>
-      </w:r>
-    </w:p>
-    <w:p>
-      <w:pPr>
-        <w:pStyle w:val="BodyText"/>
-      </w:pPr>
-      <w:r>
-        <w:t>Se_05_PM_03 – Create risk analysis for project plan</w:t>
+        <w:t>SE_</w:t>
+      </w:r>
+      <w:r>
+        <w:t>05_TEST_SPEC_01 – Create test</w:t>
+      </w:r>
+      <w:r>
+        <w:t xml:space="preserve"> specification for TaskerCLI</w:t>
+      </w:r>
+    </w:p>
+    <w:p>
+      <w:pPr>
+        <w:pStyle w:val="BodyText"/>
+      </w:pPr>
+      <w:r>
+        <w:t>SE_05_TEST_SPEC_02 – Create test specification for TaskerM</w:t>
+      </w:r>
+      <w:r>
+        <w:t>AN</w:t>
+      </w:r>
+    </w:p>
+    <w:p>
+      <w:pPr>
+        <w:pStyle w:val="BodyText"/>
+      </w:pPr>
+      <w:r>
+        <w:t>SE_05_TEST_SPEC_03 – Create test</w:t>
+      </w:r>
+      <w:r>
+        <w:t xml:space="preserve"> specification for TaskerSRV</w:t>
+      </w:r>
+    </w:p>
+    <w:p>
+      <w:pPr>
+        <w:pStyle w:val="BodyText"/>
+      </w:pPr>
+      <w:r>
+        <w:t>SE_05_TEST_SPEC_04 – Document a system for reporting and monitoring test reports</w:t>
+      </w:r>
+    </w:p>
+    <w:p>
+      <w:pPr>
+        <w:pStyle w:val="BodyText"/>
+      </w:pPr>
+      <w:r>
+        <w:t>SE_05_DEL_02 – Complete test specification deliverable</w:t>
       </w:r>
     </w:p>
     <w:p>
       <w:pPr>
         <w:pStyle w:val="Heading2"/>
       </w:pPr>
-      <w:bookmarkStart w:id="15" w:name="_Toc433890035"/>
-      <w:r>
-        <w:t>Test Specification Tasks</w:t>
-      </w:r>
-      <w:bookmarkEnd w:id="15"/>
-    </w:p>
-    <w:p>
-      <w:pPr>
-        <w:pStyle w:val="BodyText"/>
-      </w:pPr>
-      <w:r>
-        <w:t>SE_</w:t>
-      </w:r>
-      <w:r>
-        <w:t>05_TEST_SPEC_01 – Create test</w:t>
-      </w:r>
-      <w:r>
-        <w:t xml:space="preserve"> specification for TaskerCLI</w:t>
-      </w:r>
-    </w:p>
-    <w:p>
-      <w:pPr>
-        <w:pStyle w:val="BodyText"/>
-      </w:pPr>
-      <w:r>
-        <w:t>SE_05_TEST_SPEC_02 – Create test specification for TaskerM</w:t>
-      </w:r>
-      <w:r>
-        <w:t>AN</w:t>
-      </w:r>
-    </w:p>
-    <w:p>
-      <w:pPr>
-        <w:pStyle w:val="BodyText"/>
-      </w:pPr>
-      <w:r>
-        <w:t>SE_05_TEST_SPEC_03 – Create test</w:t>
-      </w:r>
-      <w:r>
-        <w:t xml:space="preserve"> specification for TaskerSRV</w:t>
-      </w:r>
-    </w:p>
-    <w:p>
-      <w:pPr>
-        <w:pStyle w:val="BodyText"/>
-      </w:pPr>
-      <w:r>
-        <w:t>SE_05_TEST_SPEC_04 – Document a system for reporting and monitoring test reports</w:t>
-      </w:r>
-    </w:p>
-    <w:p>
-      <w:pPr>
-        <w:pStyle w:val="BodyText"/>
-      </w:pPr>
-      <w:r>
-        <w:t>SE_05_DEL_02 – Complete test specification deliverable</w:t>
-      </w:r>
-    </w:p>
-    <w:p>
-      <w:pPr>
-        <w:pStyle w:val="Heading2"/>
-      </w:pPr>
-      <w:bookmarkStart w:id="16" w:name="_Toc433890036"/>
+      <w:bookmarkStart w:id="15" w:name="_Toc433890036"/>
       <w:r>
         <w:lastRenderedPageBreak/>
         <w:t>Design Specification Tasks</w:t>
       </w:r>
-      <w:bookmarkEnd w:id="16"/>
+      <w:bookmarkEnd w:id="15"/>
     </w:p>
     <w:p>
       <w:pPr>
@@ -4359,7 +4360,7 @@
       <w:pPr>
         <w:pStyle w:val="Heading2"/>
       </w:pPr>
-      <w:bookmarkStart w:id="17" w:name="_Toc433890037"/>
+      <w:bookmarkStart w:id="16" w:name="_Toc433890037"/>
       <w:r>
         <w:t>1</w:t>
       </w:r>
@@ -4372,7 +4373,7 @@
       <w:r>
         <w:t xml:space="preserve"> Prototype Tasks</w:t>
       </w:r>
-      <w:bookmarkEnd w:id="17"/>
+      <w:bookmarkEnd w:id="16"/>
     </w:p>
     <w:p>
       <w:pPr>
@@ -4607,10 +4608,101 @@
       <w:pPr>
         <w:pStyle w:val="Heading2"/>
       </w:pPr>
-      <w:bookmarkStart w:id="18" w:name="_Toc433890038"/>
+      <w:bookmarkStart w:id="17" w:name="_Toc433890038"/>
       <w:r>
         <w:t>Software delivery Tasks</w:t>
       </w:r>
+      <w:bookmarkEnd w:id="17"/>
+    </w:p>
+    <w:p>
+      <w:pPr>
+        <w:pStyle w:val="BodyText"/>
+      </w:pPr>
+      <w:r>
+        <w:t>SE_05_TCLI_07 – Incorporate client feedback and fixes</w:t>
+      </w:r>
+    </w:p>
+    <w:p>
+      <w:pPr>
+        <w:pStyle w:val="BodyText"/>
+      </w:pPr>
+      <w:r>
+        <w:t>SE_05_TMAN_07 - Incorporate client feedback and fixes</w:t>
+      </w:r>
+    </w:p>
+    <w:p>
+      <w:pPr>
+        <w:pStyle w:val="BodyText"/>
+      </w:pPr>
+      <w:r>
+        <w:t>SE_05_TSRV_06 -</w:t>
+      </w:r>
+      <w:r>
+        <w:t xml:space="preserve"> </w:t>
+      </w:r>
+      <w:r>
+        <w:t>Incorporate client feedback and fixes</w:t>
+      </w:r>
+    </w:p>
+    <w:p>
+      <w:pPr>
+        <w:pStyle w:val="BodyText"/>
+      </w:pPr>
+      <w:r>
+        <w:t>SE_05_TEST_02 – Testing for all targeted platforms and bug fixes</w:t>
+      </w:r>
+    </w:p>
+    <w:p>
+      <w:pPr>
+        <w:pStyle w:val="BodyText"/>
+      </w:pPr>
+      <w:r>
+        <w:t>SE_</w:t>
+      </w:r>
+      <w:r>
+        <w:t xml:space="preserve">05_MAINT _01 – Create maintenance documentation </w:t>
+      </w:r>
+    </w:p>
+    <w:p>
+      <w:pPr>
+        <w:pStyle w:val="BodyText"/>
+      </w:pPr>
+      <w:r>
+        <w:t>SE_05_TCLI_08 – Package software ready for handover</w:t>
+      </w:r>
+    </w:p>
+    <w:p>
+      <w:pPr>
+        <w:pStyle w:val="BodyText"/>
+      </w:pPr>
+      <w:r>
+        <w:t>SE_05_TMAN_08 – Package software ready for handover</w:t>
+      </w:r>
+    </w:p>
+    <w:p>
+      <w:pPr>
+        <w:pStyle w:val="BodyText"/>
+      </w:pPr>
+      <w:r>
+        <w:t>SE_05_TSRV_07 – Package database scripts ready for handover</w:t>
+      </w:r>
+    </w:p>
+    <w:p>
+      <w:pPr>
+        <w:pStyle w:val="BodyText"/>
+      </w:pPr>
+      <w:r>
+        <w:t>SE_05_PM_04 – Deliver software to client on CD</w:t>
+      </w:r>
+    </w:p>
+    <w:p>
+      <w:pPr>
+        <w:pStyle w:val="Heading2"/>
+      </w:pPr>
+      <w:bookmarkStart w:id="18" w:name="_Toc433890039"/>
+      <w:r>
+        <w:t>Documentation handover Tasks</w:t>
+      </w:r>
       <w:bookmarkEnd w:id="18"/>
     </w:p>
     <w:p>
@@ -4618,181 +4710,90 @@
         <w:pStyle w:val="BodyText"/>
       </w:pPr>
       <w:r>
-        <w:t>SE_05_TCLI_07 – Incorporate client feedback and fixes</w:t>
-      </w:r>
-    </w:p>
-    <w:p>
-      <w:pPr>
-        <w:pStyle w:val="BodyText"/>
-      </w:pPr>
-      <w:r>
-        <w:t>SE_05_TMAN_07 - Incorporate client feedback and fixes</w:t>
-      </w:r>
-    </w:p>
-    <w:p>
-      <w:pPr>
-        <w:pStyle w:val="BodyText"/>
-      </w:pPr>
-      <w:r>
-        <w:t>SE_05_TSRV_06 -</w:t>
+        <w:t xml:space="preserve">SE_05_QA_01 </w:t>
+      </w:r>
+      <w:r>
+        <w:t>–</w:t>
       </w:r>
       <w:r>
         <w:t xml:space="preserve"> </w:t>
       </w:r>
       <w:r>
-        <w:t>Incorporate client feedback and fixes</w:t>
-      </w:r>
-    </w:p>
-    <w:p>
-      <w:pPr>
-        <w:pStyle w:val="BodyText"/>
-      </w:pPr>
-      <w:r>
-        <w:t>SE_05_TEST_02 – Testing for all targeted platforms and bug fixes</w:t>
-      </w:r>
-    </w:p>
-    <w:p>
-      <w:pPr>
-        <w:pStyle w:val="BodyText"/>
-      </w:pPr>
-      <w:r>
-        <w:t>SE_</w:t>
-      </w:r>
-      <w:r>
-        <w:t xml:space="preserve">05_MAINT _01 – Create maintenance documentation </w:t>
-      </w:r>
-    </w:p>
-    <w:p>
-      <w:pPr>
-        <w:pStyle w:val="BodyText"/>
-      </w:pPr>
-      <w:r>
-        <w:t>SE_05_TCLI_08 – Package software ready for handover</w:t>
-      </w:r>
-    </w:p>
-    <w:p>
-      <w:pPr>
-        <w:pStyle w:val="BodyText"/>
-      </w:pPr>
-      <w:r>
-        <w:t>SE_05_TMAN_08 – Package software ready for handover</w:t>
-      </w:r>
-    </w:p>
-    <w:p>
-      <w:pPr>
-        <w:pStyle w:val="BodyText"/>
-      </w:pPr>
-      <w:r>
-        <w:t>SE_05_TSRV_07 – Package database scripts ready for handover</w:t>
-      </w:r>
-    </w:p>
-    <w:p>
-      <w:pPr>
-        <w:pStyle w:val="BodyText"/>
-      </w:pPr>
-      <w:r>
-        <w:t>SE_05_PM_04 – Deliver software to client on CD</w:t>
-      </w:r>
-    </w:p>
-    <w:p>
-      <w:pPr>
-        <w:pStyle w:val="Heading2"/>
-      </w:pPr>
-      <w:bookmarkStart w:id="19" w:name="_Toc433890039"/>
-      <w:r>
-        <w:t>Documentation handover Tasks</w:t>
+        <w:t xml:space="preserve">Review </w:t>
+      </w:r>
+      <w:r>
+        <w:t xml:space="preserve">testing </w:t>
+      </w:r>
+      <w:r>
+        <w:t>documentation</w:t>
+      </w:r>
+    </w:p>
+    <w:p>
+      <w:pPr>
+        <w:pStyle w:val="BodyText"/>
+      </w:pPr>
+      <w:r>
+        <w:t>SE_05_</w:t>
+      </w:r>
+      <w:r>
+        <w:t>QA_02 – Review design</w:t>
+      </w:r>
+      <w:r>
+        <w:t xml:space="preserve"> documentation</w:t>
+      </w:r>
+    </w:p>
+    <w:p>
+      <w:pPr>
+        <w:pStyle w:val="BodyText"/>
+      </w:pPr>
+      <w:r>
+        <w:t>SE_05_QA_03 – Review maintenance manuals</w:t>
+      </w:r>
+    </w:p>
+    <w:p>
+      <w:pPr>
+        <w:pStyle w:val="BodyText"/>
+      </w:pPr>
+      <w:r>
+        <w:t>SE_05_QA_04 – Review miscellaneous documents</w:t>
+      </w:r>
+    </w:p>
+    <w:p>
+      <w:pPr>
+        <w:pStyle w:val="BodyText"/>
+      </w:pPr>
+      <w:r>
+        <w:t xml:space="preserve">SE_05_DEL_05 – Handover all documentation </w:t>
+      </w:r>
+    </w:p>
+    <w:p>
+      <w:pPr>
+        <w:pStyle w:val="BodyText"/>
+      </w:pPr>
+    </w:p>
+    <w:p>
+      <w:pPr>
+        <w:pStyle w:val="Heading1"/>
+      </w:pPr>
+      <w:bookmarkStart w:id="19" w:name="_Toc433890040"/>
+      <w:r>
+        <w:t>M</w:t>
+      </w:r>
+      <w:r>
+        <w:t>onitoring</w:t>
       </w:r>
       <w:bookmarkEnd w:id="19"/>
-    </w:p>
-    <w:p>
-      <w:pPr>
-        <w:pStyle w:val="BodyText"/>
-      </w:pPr>
-      <w:r>
-        <w:t xml:space="preserve">SE_05_QA_01 </w:t>
-      </w:r>
-      <w:r>
-        <w:t>–</w:t>
-      </w:r>
-      <w:r>
-        <w:t xml:space="preserve"> </w:t>
-      </w:r>
-      <w:r>
-        <w:t xml:space="preserve">Review </w:t>
-      </w:r>
-      <w:r>
-        <w:t xml:space="preserve">testing </w:t>
-      </w:r>
-      <w:r>
-        <w:t>documentation</w:t>
-      </w:r>
-    </w:p>
-    <w:p>
-      <w:pPr>
-        <w:pStyle w:val="BodyText"/>
-      </w:pPr>
-      <w:r>
-        <w:t>SE_05_</w:t>
-      </w:r>
-      <w:r>
-        <w:t>QA_02 – Review design</w:t>
-      </w:r>
-      <w:r>
-        <w:t xml:space="preserve"> documentation</w:t>
-      </w:r>
-    </w:p>
-    <w:p>
-      <w:pPr>
-        <w:pStyle w:val="BodyText"/>
-      </w:pPr>
-      <w:r>
-        <w:t>SE_05_QA_03 – Review maintenance manuals</w:t>
-      </w:r>
-    </w:p>
-    <w:p>
-      <w:pPr>
-        <w:pStyle w:val="BodyText"/>
-      </w:pPr>
-      <w:r>
-        <w:t>SE_05_QA_04 – Review miscellaneous documents</w:t>
-      </w:r>
-    </w:p>
-    <w:p>
-      <w:pPr>
-        <w:pStyle w:val="BodyText"/>
-      </w:pPr>
-      <w:r>
-        <w:t xml:space="preserve">SE_05_DEL_05 – Handover all documentation </w:t>
-      </w:r>
-    </w:p>
-    <w:p>
-      <w:pPr>
-        <w:pStyle w:val="BodyText"/>
-      </w:pPr>
-    </w:p>
-    <w:p>
-      <w:pPr>
-        <w:pStyle w:val="Heading1"/>
-      </w:pPr>
-      <w:bookmarkStart w:id="20" w:name="_Toc433890040"/>
-      <w:r>
-        <w:t>M</w:t>
-      </w:r>
-      <w:r>
-        <w:t>onitoring</w:t>
-      </w:r>
-      <w:bookmarkEnd w:id="20"/>
     </w:p>
     <w:p>
       <w:pPr>
         <w:pStyle w:val="Heading2"/>
         <w:jc w:val="both"/>
       </w:pPr>
-      <w:bookmarkStart w:id="21" w:name="_Toc433890041"/>
+      <w:bookmarkStart w:id="20" w:name="_Toc433890041"/>
       <w:r>
         <w:t>Review meetings</w:t>
       </w:r>
-      <w:bookmarkEnd w:id="21"/>
+      <w:bookmarkEnd w:id="20"/>
     </w:p>
     <w:p>
       <w:pPr>
@@ -4858,11 +4859,11 @@
       <w:pPr>
         <w:pStyle w:val="Heading2"/>
       </w:pPr>
-      <w:bookmarkStart w:id="22" w:name="_Toc433890042"/>
+      <w:bookmarkStart w:id="21" w:name="_Toc433890042"/>
       <w:r>
         <w:t>Informal meetings</w:t>
       </w:r>
-      <w:bookmarkEnd w:id="22"/>
+      <w:bookmarkEnd w:id="21"/>
     </w:p>
     <w:p>
       <w:pPr>
@@ -4932,39 +4933,39 @@
       <w:pPr>
         <w:pStyle w:val="Heading2"/>
       </w:pPr>
-      <w:bookmarkStart w:id="23" w:name="_Toc433890043"/>
+      <w:bookmarkStart w:id="22" w:name="_Toc433890043"/>
       <w:r>
         <w:t>Formal meetings</w:t>
       </w:r>
+      <w:bookmarkEnd w:id="22"/>
+    </w:p>
+    <w:p>
+      <w:pPr>
+        <w:pStyle w:val="BodyText"/>
+        <w:jc w:val="both"/>
+      </w:pPr>
+      <w:r>
+        <w:t>Formal meetings will take place once per week with the project manager. In these meeting minutes must be taken by</w:t>
+      </w:r>
+      <w:r>
+        <w:t xml:space="preserve"> the QA manager</w:t>
+      </w:r>
+      <w:r>
+        <w:t xml:space="preserve">. The project manager will </w:t>
+      </w:r>
+      <w:r>
+        <w:t>review minutes from the previous meeting and create and assign any actions to ensure the project continues correctly and on time. The project manager will also ensure progress has been made on previously assigned actions.</w:t>
+      </w:r>
+    </w:p>
+    <w:p>
+      <w:pPr>
+        <w:pStyle w:val="Heading2"/>
+      </w:pPr>
+      <w:bookmarkStart w:id="23" w:name="_Toc433890044"/>
+      <w:r>
+        <w:t>Minutes</w:t>
+      </w:r>
       <w:bookmarkEnd w:id="23"/>
-    </w:p>
-    <w:p>
-      <w:pPr>
-        <w:pStyle w:val="BodyText"/>
-        <w:jc w:val="both"/>
-      </w:pPr>
-      <w:r>
-        <w:t>Formal meetings will take place once per week with the project manager. In these meeting minutes must be taken by</w:t>
-      </w:r>
-      <w:r>
-        <w:t xml:space="preserve"> the QA manager</w:t>
-      </w:r>
-      <w:r>
-        <w:t xml:space="preserve">. The project manager will </w:t>
-      </w:r>
-      <w:r>
-        <w:t>review minutes from the previous meeting and create and assign any actions to ensure the project continues correctly and on time. The project manager will also ensure progress has been made on previously assigned actions.</w:t>
-      </w:r>
-    </w:p>
-    <w:p>
-      <w:pPr>
-        <w:pStyle w:val="Heading2"/>
-      </w:pPr>
-      <w:bookmarkStart w:id="24" w:name="_Toc433890044"/>
-      <w:r>
-        <w:t>Minutes</w:t>
-      </w:r>
-      <w:bookmarkEnd w:id="24"/>
     </w:p>
     <w:p>
       <w:pPr>
@@ -5122,12 +5123,12 @@
       <w:pPr>
         <w:pStyle w:val="Heading1"/>
       </w:pPr>
-      <w:bookmarkStart w:id="25" w:name="_Toc433890045"/>
+      <w:bookmarkStart w:id="24" w:name="_Toc433890045"/>
       <w:r>
         <w:lastRenderedPageBreak/>
         <w:t>Gantt chart</w:t>
       </w:r>
-      <w:bookmarkEnd w:id="25"/>
+      <w:bookmarkEnd w:id="24"/>
     </w:p>
     <w:p>
       <w:pPr>
@@ -5192,12 +5193,12 @@
       <w:pPr>
         <w:pStyle w:val="Heading1"/>
       </w:pPr>
-      <w:bookmarkStart w:id="26" w:name="_Toc433890046"/>
+      <w:bookmarkStart w:id="25" w:name="_Toc433890046"/>
       <w:r>
         <w:lastRenderedPageBreak/>
         <w:t>Risk analysis</w:t>
       </w:r>
-      <w:bookmarkEnd w:id="26"/>
+      <w:bookmarkEnd w:id="25"/>
     </w:p>
     <w:tbl>
       <w:tblPr>
@@ -5415,7 +5416,13 @@
               <w:pStyle w:val="BodyText"/>
             </w:pPr>
             <w:r>
-              <w:t>Deputy leader to take over when project leader missing, project leader must keep project leader informed</w:t>
+              <w:t xml:space="preserve">Deputy leader to take over when project leader missing, project leader must keep </w:t>
+            </w:r>
+            <w:r>
+              <w:t>deputy</w:t>
+            </w:r>
+            <w:r>
+              <w:t xml:space="preserve"> leader informed</w:t>
             </w:r>
           </w:p>
         </w:tc>
@@ -5971,6 +5978,140 @@
           </w:p>
         </w:tc>
       </w:tr>
+      <w:tr>
+        <w:tc>
+          <w:tcPr>
+            <w:tcW w:w="959" w:type="dxa"/>
+          </w:tcPr>
+          <w:p>
+            <w:pPr>
+              <w:pStyle w:val="BodyText"/>
+            </w:pPr>
+            <w:r>
+              <w:t>011</w:t>
+            </w:r>
+          </w:p>
+        </w:tc>
+        <w:tc>
+          <w:tcPr>
+            <w:tcW w:w="2737" w:type="dxa"/>
+          </w:tcPr>
+          <w:p>
+            <w:pPr>
+              <w:pStyle w:val="BodyText"/>
+            </w:pPr>
+            <w:r>
+              <w:t>GUI implementation problems</w:t>
+            </w:r>
+          </w:p>
+        </w:tc>
+        <w:tc>
+          <w:tcPr>
+            <w:tcW w:w="948" w:type="dxa"/>
+          </w:tcPr>
+          <w:p>
+            <w:pPr>
+              <w:pStyle w:val="BodyText"/>
+            </w:pPr>
+            <w:r>
+              <w:t>Medium</w:t>
+            </w:r>
+          </w:p>
+        </w:tc>
+        <w:tc>
+          <w:tcPr>
+            <w:tcW w:w="1134" w:type="dxa"/>
+          </w:tcPr>
+          <w:p>
+            <w:pPr>
+              <w:pStyle w:val="BodyText"/>
+            </w:pPr>
+            <w:r>
+              <w:t>Medium</w:t>
+            </w:r>
+          </w:p>
+        </w:tc>
+        <w:tc>
+          <w:tcPr>
+            <w:tcW w:w="3465" w:type="dxa"/>
+          </w:tcPr>
+          <w:p>
+            <w:pPr>
+              <w:pStyle w:val="BodyText"/>
+            </w:pPr>
+            <w:r>
+              <w:t>Spike work will be created early in project to create code that produces output like GUI design. In event this is not easy to implement the GUI design will be altered.</w:t>
+            </w:r>
+          </w:p>
+        </w:tc>
+      </w:tr>
+      <w:tr>
+        <w:tc>
+          <w:tcPr>
+            <w:tcW w:w="959" w:type="dxa"/>
+          </w:tcPr>
+          <w:p>
+            <w:pPr>
+              <w:pStyle w:val="BodyText"/>
+            </w:pPr>
+            <w:r>
+              <w:t>012</w:t>
+            </w:r>
+          </w:p>
+        </w:tc>
+        <w:tc>
+          <w:tcPr>
+            <w:tcW w:w="2737" w:type="dxa"/>
+          </w:tcPr>
+          <w:p>
+            <w:pPr>
+              <w:pStyle w:val="BodyText"/>
+            </w:pPr>
+            <w:r>
+              <w:t xml:space="preserve">Client synchronisation issues </w:t>
+            </w:r>
+          </w:p>
+        </w:tc>
+        <w:tc>
+          <w:tcPr>
+            <w:tcW w:w="948" w:type="dxa"/>
+          </w:tcPr>
+          <w:p>
+            <w:pPr>
+              <w:pStyle w:val="BodyText"/>
+            </w:pPr>
+            <w:r>
+              <w:t>High</w:t>
+            </w:r>
+          </w:p>
+        </w:tc>
+        <w:tc>
+          <w:tcPr>
+            <w:tcW w:w="1134" w:type="dxa"/>
+          </w:tcPr>
+          <w:p>
+            <w:pPr>
+              <w:pStyle w:val="BodyText"/>
+            </w:pPr>
+            <w:r>
+              <w:t>Medium</w:t>
+            </w:r>
+          </w:p>
+        </w:tc>
+        <w:tc>
+          <w:tcPr>
+            <w:tcW w:w="3465" w:type="dxa"/>
+          </w:tcPr>
+          <w:p>
+            <w:pPr>
+              <w:pStyle w:val="BodyText"/>
+            </w:pPr>
+            <w:r>
+              <w:t>Spike work will be conducted early in the project to view ways of dealing with intermittent connections and sync issues</w:t>
+            </w:r>
+          </w:p>
+        </w:tc>
+      </w:tr>
     </w:tbl>
     <w:p>
       <w:pPr>
@@ -5986,14 +6127,14 @@
       <w:pPr>
         <w:pStyle w:val="UnnumHeading1"/>
       </w:pPr>
-      <w:bookmarkStart w:id="27" w:name="_Toc433890047"/>
+      <w:bookmarkStart w:id="26" w:name="_Toc433890047"/>
       <w:r>
         <w:t>RE</w:t>
       </w:r>
       <w:r>
         <w:t>FERENCES</w:t>
       </w:r>
-      <w:bookmarkEnd w:id="27"/>
+      <w:bookmarkEnd w:id="26"/>
     </w:p>
     <w:p>
       <w:pPr>
@@ -6072,7 +6213,14 @@
               <w:rPr>
                 <w:noProof/>
               </w:rPr>
-              <w:t>Aberystwyth University, “Project Timetable: The Software Development Life Cycle (2015-16),” [Online]. Available: https://blackboard.aber.ac.uk/webapps/blackboard/content/listContent.jsp?course_id=_12897_1&amp;content_id=_557616_1. [Accessed 19 10 2015].</w:t>
+              <w:t xml:space="preserve">Aberystwyth University, “Project Timetable: The Software Development Life Cycle (2015-16),” [Online]. </w:t>
+            </w:r>
+            <w:r>
+              <w:rPr>
+                <w:noProof/>
+              </w:rPr>
+              <w:lastRenderedPageBreak/>
+              <w:t>Available: https://blackboard.aber.ac.uk/webapps/blackboard/content/listContent.jsp?course_id=_12897_1&amp;content_id=_557616_1. [Accessed 19 10 2015].</w:t>
             </w:r>
           </w:p>
         </w:tc>
@@ -6098,6 +6246,7 @@
               <w:rPr>
                 <w:noProof/>
               </w:rPr>
+              <w:lastRenderedPageBreak/>
               <w:t xml:space="preserve">[2] </w:t>
             </w:r>
           </w:p>
@@ -6281,7 +6430,6 @@
               <w:rPr>
                 <w:noProof/>
               </w:rPr>
-              <w:lastRenderedPageBreak/>
               <w:t xml:space="preserve">[5] </w:t>
             </w:r>
           </w:p>
@@ -6591,11 +6739,11 @@
       <w:pPr>
         <w:pStyle w:val="UnnumHeading1"/>
       </w:pPr>
-      <w:bookmarkStart w:id="28" w:name="_Toc433890048"/>
+      <w:bookmarkStart w:id="27" w:name="_Toc433890048"/>
       <w:r>
         <w:t>DOCUMENT HISTORY</w:t>
       </w:r>
-      <w:bookmarkEnd w:id="28"/>
+      <w:bookmarkEnd w:id="27"/>
     </w:p>
     <w:tbl>
       <w:tblPr>
@@ -6606,8 +6754,8 @@
           <w:left w:val="single" w:sz="12" w:space="0" w:color="000000"/>
           <w:bottom w:val="single" w:sz="12" w:space="0" w:color="000000"/>
           <w:right w:val="single" w:sz="12" w:space="0" w:color="000000"/>
-          <w:insideH w:val="single" w:sz="6" w:space="0" w:color="000000"/>
-          <w:insideV w:val="single" w:sz="6" w:space="0" w:color="000000"/>
+          <w:insideH w:val="single" w:sz="12" w:space="0" w:color="000000"/>
+          <w:insideV w:val="single" w:sz="12" w:space="0" w:color="000000"/>
         </w:tblBorders>
         <w:tblLayout w:type="fixed"/>
         <w:tblLook w:val="0000" w:firstRow="0" w:lastRow="0" w:firstColumn="0" w:lastColumn="0" w:noHBand="0" w:noVBand="0"/>
@@ -6627,9 +6775,6 @@
         <w:tc>
           <w:tcPr>
             <w:tcW w:w="864" w:type="dxa"/>
-            <w:tcBorders>
-              <w:bottom w:val="single" w:sz="12" w:space="0" w:color="000000"/>
-            </w:tcBorders>
           </w:tcPr>
           <w:p>
             <w:pPr>
@@ -6648,9 +6793,6 @@
         <w:tc>
           <w:tcPr>
             <w:tcW w:w="1008" w:type="dxa"/>
-            <w:tcBorders>
-              <w:bottom w:val="single" w:sz="12" w:space="0" w:color="000000"/>
-            </w:tcBorders>
           </w:tcPr>
           <w:p>
             <w:pPr>
@@ -6669,9 +6811,6 @@
         <w:tc>
           <w:tcPr>
             <w:tcW w:w="1193" w:type="dxa"/>
-            <w:tcBorders>
-              <w:bottom w:val="single" w:sz="12" w:space="0" w:color="000000"/>
-            </w:tcBorders>
           </w:tcPr>
           <w:p>
             <w:pPr>
@@ -6690,9 +6829,6 @@
         <w:tc>
           <w:tcPr>
             <w:tcW w:w="3969" w:type="dxa"/>
-            <w:tcBorders>
-              <w:bottom w:val="single" w:sz="12" w:space="0" w:color="000000"/>
-            </w:tcBorders>
           </w:tcPr>
           <w:p>
             <w:pPr>
@@ -6711,9 +6847,6 @@
         <w:tc>
           <w:tcPr>
             <w:tcW w:w="1318" w:type="dxa"/>
-            <w:tcBorders>
-              <w:bottom w:val="single" w:sz="12" w:space="0" w:color="000000"/>
-            </w:tcBorders>
           </w:tcPr>
           <w:p>
             <w:pPr>
@@ -6737,10 +6870,6 @@
         <w:tc>
           <w:tcPr>
             <w:tcW w:w="864" w:type="dxa"/>
-            <w:tcBorders>
-              <w:top w:val="nil"/>
-              <w:bottom w:val="nil"/>
-            </w:tcBorders>
           </w:tcPr>
           <w:p>
             <w:r>
@@ -6751,10 +6880,6 @@
         <w:tc>
           <w:tcPr>
             <w:tcW w:w="1008" w:type="dxa"/>
-            <w:tcBorders>
-              <w:top w:val="nil"/>
-              <w:bottom w:val="nil"/>
-            </w:tcBorders>
           </w:tcPr>
           <w:p>
             <w:r>
@@ -6765,10 +6890,6 @@
         <w:tc>
           <w:tcPr>
             <w:tcW w:w="1193" w:type="dxa"/>
-            <w:tcBorders>
-              <w:top w:val="nil"/>
-              <w:bottom w:val="nil"/>
-            </w:tcBorders>
           </w:tcPr>
           <w:p>
             <w:r>
@@ -6779,10 +6900,6 @@
         <w:tc>
           <w:tcPr>
             <w:tcW w:w="3969" w:type="dxa"/>
-            <w:tcBorders>
-              <w:top w:val="nil"/>
-              <w:bottom w:val="nil"/>
-            </w:tcBorders>
           </w:tcPr>
           <w:p>
             <w:r>
@@ -6793,10 +6910,6 @@
         <w:tc>
           <w:tcPr>
             <w:tcW w:w="1318" w:type="dxa"/>
-            <w:tcBorders>
-              <w:top w:val="nil"/>
-              <w:bottom w:val="nil"/>
-            </w:tcBorders>
           </w:tcPr>
           <w:p>
             <w:r>
@@ -6812,9 +6925,6 @@
         <w:tc>
           <w:tcPr>
             <w:tcW w:w="864" w:type="dxa"/>
-            <w:tcBorders>
-              <w:top w:val="nil"/>
-            </w:tcBorders>
           </w:tcPr>
           <w:p>
             <w:r>
@@ -6825,9 +6935,6 @@
         <w:tc>
           <w:tcPr>
             <w:tcW w:w="1008" w:type="dxa"/>
-            <w:tcBorders>
-              <w:top w:val="nil"/>
-            </w:tcBorders>
           </w:tcPr>
           <w:p>
             <w:r>
@@ -6838,9 +6945,6 @@
         <w:tc>
           <w:tcPr>
             <w:tcW w:w="1193" w:type="dxa"/>
-            <w:tcBorders>
-              <w:top w:val="nil"/>
-            </w:tcBorders>
           </w:tcPr>
           <w:p>
             <w:r>
@@ -6851,9 +6955,6 @@
         <w:tc>
           <w:tcPr>
             <w:tcW w:w="3969" w:type="dxa"/>
-            <w:tcBorders>
-              <w:top w:val="nil"/>
-            </w:tcBorders>
           </w:tcPr>
           <w:p>
             <w:r>
@@ -6869,13 +6970,65 @@
         <w:tc>
           <w:tcPr>
             <w:tcW w:w="1318" w:type="dxa"/>
-            <w:tcBorders>
-              <w:top w:val="nil"/>
-            </w:tcBorders>
           </w:tcPr>
           <w:p>
             <w:r>
               <w:t>JOD32</w:t>
+            </w:r>
+          </w:p>
+        </w:tc>
+      </w:tr>
+      <w:tr>
+        <w:trPr>
+          <w:jc w:val="center"/>
+        </w:trPr>
+        <w:tc>
+          <w:tcPr>
+            <w:tcW w:w="864" w:type="dxa"/>
+          </w:tcPr>
+          <w:p>
+            <w:r>
+              <w:t>1.2</w:t>
+            </w:r>
+          </w:p>
+        </w:tc>
+        <w:tc>
+          <w:tcPr>
+            <w:tcW w:w="1008" w:type="dxa"/>
+          </w:tcPr>
+          <w:p>
+            <w:r>
+              <w:t>#18</w:t>
+            </w:r>
+          </w:p>
+        </w:tc>
+        <w:tc>
+          <w:tcPr>
+            <w:tcW w:w="1193" w:type="dxa"/>
+          </w:tcPr>
+          <w:p>
+            <w:r>
+              <w:t>30/10/2015</w:t>
+            </w:r>
+          </w:p>
+        </w:tc>
+        <w:tc>
+          <w:tcPr>
+            <w:tcW w:w="3969" w:type="dxa"/>
+          </w:tcPr>
+          <w:p>
+            <w:r>
+              <w:t xml:space="preserve">Corrected spelling in risk analysis and added GUI and sync logic to risk analysis </w:t>
+            </w:r>
+          </w:p>
+        </w:tc>
+        <w:tc>
+          <w:tcPr>
+            <w:tcW w:w="1318" w:type="dxa"/>
+          </w:tcPr>
+          <w:p>
+            <w:r>
+              <w:t>DAF5</w:t>
             </w:r>
           </w:p>
         </w:tc>
@@ -7086,7 +7239,7 @@
       <w:sdtEndPr/>
       <w:sdtContent>
         <w:r>
-          <w:t>1.1</w:t>
+          <w:t>1.2</w:t>
         </w:r>
       </w:sdtContent>
     </w:sdt>
@@ -10710,9 +10863,8 @@
     <w:panose1 w:val="020B0604030504040204"/>
     <w:charset w:val="00"/>
     <w:family w:val="swiss"/>
-    <w:notTrueType/>
     <w:pitch w:val="variable"/>
-    <w:sig w:usb0="00000003" w:usb1="00000000" w:usb2="00000000" w:usb3="00000000" w:csb0="00000001" w:csb1="00000000"/>
+    <w:sig w:usb0="E1002EFF" w:usb1="C000605B" w:usb2="00000029" w:usb3="00000000" w:csb0="000101FF" w:csb1="00000000"/>
   </w:font>
   <w:font w:name="Calibri">
     <w:panose1 w:val="020F0502020204030204"/>
@@ -10760,6 +10912,7 @@
     <w:rsid w:val="006B1CC1"/>
     <w:rsid w:val="006D71FF"/>
     <w:rsid w:val="007014AD"/>
+    <w:rsid w:val="00743175"/>
     <w:rsid w:val="00776E23"/>
     <w:rsid w:val="008B75EF"/>
     <w:rsid w:val="00945520"/>
@@ -11783,7 +11936,7 @@
 </file>
 
 <file path=customXml/itemProps1.xml><?xml version="1.0" encoding="utf-8"?>
-<ds:datastoreItem xmlns:ds="http://schemas.openxmlformats.org/officeDocument/2006/customXml" ds:itemID="{FEE57E74-854D-47EC-A9CD-EB6C53A66E4B}">
+<ds:datastoreItem xmlns:ds="http://schemas.openxmlformats.org/officeDocument/2006/customXml" ds:itemID="{B6A4B5C6-9DC5-4ABF-8EE2-F2F03DB7A396}">
   <ds:schemaRefs>
     <ds:schemaRef ds:uri="http://schemas.openxmlformats.org/officeDocument/2006/bibliography"/>
   </ds:schemaRefs>

</xml_diff>

<commit_message>
Pulled in documentation changes
</commit_message>
<xml_diff>
--- a/man/SE_05_PM_01 (Project Plan).docx
+++ b/man/SE_05_PM_01 (Project Plan).docx
@@ -120,13 +120,8 @@
             <w:tcW w:w="1276" w:type="dxa"/>
           </w:tcPr>
           <w:p>
-            <w:proofErr w:type="spellStart"/>
-            <w:r>
-              <w:t>Config</w:t>
-            </w:r>
-            <w:proofErr w:type="spellEnd"/>
-            <w:r>
-              <w:t xml:space="preserve"> Ref:</w:t>
+            <w:r>
+              <w:t>Config Ref:</w:t>
             </w:r>
           </w:p>
         </w:tc>
@@ -443,7 +438,7 @@
       <w:pPr>
         <w:pStyle w:val="UnnumHeading1"/>
       </w:pPr>
-      <w:bookmarkStart w:id="0" w:name="_Toc433890021"/>
+      <w:bookmarkStart w:id="0" w:name="_Toc443162392"/>
       <w:r>
         <w:lastRenderedPageBreak/>
         <w:t>CONTENTS</w:t>
@@ -493,7 +488,7 @@
         <w:rPr>
           <w:noProof/>
         </w:rPr>
-        <w:instrText xml:space="preserve"> PAGEREF _Toc433890021 \h </w:instrText>
+        <w:instrText xml:space="preserve"> PAGEREF _Toc443162392 \h </w:instrText>
       </w:r>
       <w:r>
         <w:rPr>
@@ -573,7 +568,7 @@
         <w:rPr>
           <w:noProof/>
         </w:rPr>
-        <w:instrText xml:space="preserve"> PAGEREF _Toc433890022 \h </w:instrText>
+        <w:instrText xml:space="preserve"> PAGEREF _Toc443162393 \h </w:instrText>
       </w:r>
       <w:r>
         <w:rPr>
@@ -651,7 +646,7 @@
         <w:rPr>
           <w:noProof/>
         </w:rPr>
-        <w:instrText xml:space="preserve"> PAGEREF _Toc433890023 \h </w:instrText>
+        <w:instrText xml:space="preserve"> PAGEREF _Toc443162394 \h </w:instrText>
       </w:r>
       <w:r>
         <w:rPr>
@@ -729,7 +724,7 @@
         <w:rPr>
           <w:noProof/>
         </w:rPr>
-        <w:instrText xml:space="preserve"> PAGEREF _Toc433890024 \h </w:instrText>
+        <w:instrText xml:space="preserve"> PAGEREF _Toc443162395 \h </w:instrText>
       </w:r>
       <w:r>
         <w:rPr>
@@ -807,7 +802,7 @@
         <w:rPr>
           <w:noProof/>
         </w:rPr>
-        <w:instrText xml:space="preserve"> PAGEREF _Toc433890025 \h </w:instrText>
+        <w:instrText xml:space="preserve"> PAGEREF _Toc443162396 \h </w:instrText>
       </w:r>
       <w:r>
         <w:rPr>
@@ -887,7 +882,7 @@
         <w:rPr>
           <w:noProof/>
         </w:rPr>
-        <w:instrText xml:space="preserve"> PAGEREF _Toc433890026 \h </w:instrText>
+        <w:instrText xml:space="preserve"> PAGEREF _Toc443162397 \h </w:instrText>
       </w:r>
       <w:r>
         <w:rPr>
@@ -965,7 +960,7 @@
         <w:rPr>
           <w:noProof/>
         </w:rPr>
-        <w:instrText xml:space="preserve"> PAGEREF _Toc433890027 \h </w:instrText>
+        <w:instrText xml:space="preserve"> PAGEREF _Toc443162398 \h </w:instrText>
       </w:r>
       <w:r>
         <w:rPr>
@@ -1043,7 +1038,7 @@
         <w:rPr>
           <w:noProof/>
         </w:rPr>
-        <w:instrText xml:space="preserve"> PAGEREF _Toc433890028 \h </w:instrText>
+        <w:instrText xml:space="preserve"> PAGEREF _Toc443162399 \h </w:instrText>
       </w:r>
       <w:r>
         <w:rPr>
@@ -1121,7 +1116,7 @@
         <w:rPr>
           <w:noProof/>
         </w:rPr>
-        <w:instrText xml:space="preserve"> PAGEREF _Toc433890029 \h </w:instrText>
+        <w:instrText xml:space="preserve"> PAGEREF _Toc443162400 \h </w:instrText>
       </w:r>
       <w:r>
         <w:rPr>
@@ -1201,7 +1196,7 @@
         <w:rPr>
           <w:noProof/>
         </w:rPr>
-        <w:instrText xml:space="preserve"> PAGEREF _Toc433890030 \h </w:instrText>
+        <w:instrText xml:space="preserve"> PAGEREF _Toc443162401 \h </w:instrText>
       </w:r>
       <w:r>
         <w:rPr>
@@ -1279,7 +1274,7 @@
         <w:rPr>
           <w:noProof/>
         </w:rPr>
-        <w:instrText xml:space="preserve"> PAGEREF _Toc433890031 \h </w:instrText>
+        <w:instrText xml:space="preserve"> PAGEREF _Toc443162402 \h </w:instrText>
       </w:r>
       <w:r>
         <w:rPr>
@@ -1357,7 +1352,7 @@
         <w:rPr>
           <w:noProof/>
         </w:rPr>
-        <w:instrText xml:space="preserve"> PAGEREF _Toc433890032 \h </w:instrText>
+        <w:instrText xml:space="preserve"> PAGEREF _Toc443162403 \h </w:instrText>
       </w:r>
       <w:r>
         <w:rPr>
@@ -1437,7 +1432,7 @@
         <w:rPr>
           <w:noProof/>
         </w:rPr>
-        <w:instrText xml:space="preserve"> PAGEREF _Toc433890033 \h </w:instrText>
+        <w:instrText xml:space="preserve"> PAGEREF _Toc443162404 \h </w:instrText>
       </w:r>
       <w:r>
         <w:rPr>
@@ -1515,7 +1510,7 @@
         <w:rPr>
           <w:noProof/>
         </w:rPr>
-        <w:instrText xml:space="preserve"> PAGEREF _Toc433890034 \h </w:instrText>
+        <w:instrText xml:space="preserve"> PAGEREF _Toc443162405 \h </w:instrText>
       </w:r>
       <w:r>
         <w:rPr>
@@ -1593,7 +1588,7 @@
         <w:rPr>
           <w:noProof/>
         </w:rPr>
-        <w:instrText xml:space="preserve"> PAGEREF _Toc433890035 \h </w:instrText>
+        <w:instrText xml:space="preserve"> PAGEREF _Toc443162406 \h </w:instrText>
       </w:r>
       <w:r>
         <w:rPr>
@@ -1671,7 +1666,7 @@
         <w:rPr>
           <w:noProof/>
         </w:rPr>
-        <w:instrText xml:space="preserve"> PAGEREF _Toc433890036 \h </w:instrText>
+        <w:instrText xml:space="preserve"> PAGEREF _Toc443162407 \h </w:instrText>
       </w:r>
       <w:r>
         <w:rPr>
@@ -1762,7 +1757,7 @@
         <w:rPr>
           <w:noProof/>
         </w:rPr>
-        <w:instrText xml:space="preserve"> PAGEREF _Toc433890037 \h </w:instrText>
+        <w:instrText xml:space="preserve"> PAGEREF _Toc443162408 \h </w:instrText>
       </w:r>
       <w:r>
         <w:rPr>
@@ -1840,7 +1835,7 @@
         <w:rPr>
           <w:noProof/>
         </w:rPr>
-        <w:instrText xml:space="preserve"> PAGEREF _Toc433890038 \h </w:instrText>
+        <w:instrText xml:space="preserve"> PAGEREF _Toc443162409 \h </w:instrText>
       </w:r>
       <w:r>
         <w:rPr>
@@ -1918,7 +1913,7 @@
         <w:rPr>
           <w:noProof/>
         </w:rPr>
-        <w:instrText xml:space="preserve"> PAGEREF _Toc433890039 \h </w:instrText>
+        <w:instrText xml:space="preserve"> PAGEREF _Toc443162410 \h </w:instrText>
       </w:r>
       <w:r>
         <w:rPr>
@@ -1998,7 +1993,7 @@
         <w:rPr>
           <w:noProof/>
         </w:rPr>
-        <w:instrText xml:space="preserve"> PAGEREF _Toc433890040 \h </w:instrText>
+        <w:instrText xml:space="preserve"> PAGEREF _Toc443162411 \h </w:instrText>
       </w:r>
       <w:r>
         <w:rPr>
@@ -2076,7 +2071,7 @@
         <w:rPr>
           <w:noProof/>
         </w:rPr>
-        <w:instrText xml:space="preserve"> PAGEREF _Toc433890041 \h </w:instrText>
+        <w:instrText xml:space="preserve"> PAGEREF _Toc443162412 \h </w:instrText>
       </w:r>
       <w:r>
         <w:rPr>
@@ -2154,7 +2149,7 @@
         <w:rPr>
           <w:noProof/>
         </w:rPr>
-        <w:instrText xml:space="preserve"> PAGEREF _Toc433890042 \h </w:instrText>
+        <w:instrText xml:space="preserve"> PAGEREF _Toc443162413 \h </w:instrText>
       </w:r>
       <w:r>
         <w:rPr>
@@ -2232,7 +2227,7 @@
         <w:rPr>
           <w:noProof/>
         </w:rPr>
-        <w:instrText xml:space="preserve"> PAGEREF _Toc433890043 \h </w:instrText>
+        <w:instrText xml:space="preserve"> PAGEREF _Toc443162414 \h </w:instrText>
       </w:r>
       <w:r>
         <w:rPr>
@@ -2310,7 +2305,163 @@
         <w:rPr>
           <w:noProof/>
         </w:rPr>
-        <w:instrText xml:space="preserve"> PAGEREF _Toc433890044 \h </w:instrText>
+        <w:instrText xml:space="preserve"> PAGEREF _Toc443162415 \h </w:instrText>
+      </w:r>
+      <w:r>
+        <w:rPr>
+          <w:noProof/>
+        </w:rPr>
+      </w:r>
+      <w:r>
+        <w:rPr>
+          <w:noProof/>
+        </w:rPr>
+        <w:fldChar w:fldCharType="separate"/>
+      </w:r>
+      <w:r>
+        <w:rPr>
+          <w:noProof/>
+        </w:rPr>
+        <w:t>8</w:t>
+      </w:r>
+      <w:r>
+        <w:rPr>
+          <w:noProof/>
+        </w:rPr>
+        <w:fldChar w:fldCharType="end"/>
+      </w:r>
+    </w:p>
+    <w:p>
+      <w:pPr>
+        <w:pStyle w:val="TOC2"/>
+        <w:tabs>
+          <w:tab w:val="left" w:pos="880"/>
+        </w:tabs>
+        <w:rPr>
+          <w:rFonts w:asciiTheme="minorHAnsi" w:eastAsiaTheme="minorEastAsia" w:hAnsiTheme="minorHAnsi" w:cstheme="minorBidi"/>
+          <w:noProof/>
+          <w:sz w:val="22"/>
+          <w:szCs w:val="22"/>
+          <w:lang w:eastAsia="en-GB"/>
+        </w:rPr>
+      </w:pPr>
+      <w:r>
+        <w:rPr>
+          <w:noProof/>
+        </w:rPr>
+        <w:t>5.5</w:t>
+      </w:r>
+      <w:r>
+        <w:rPr>
+          <w:rFonts w:asciiTheme="minorHAnsi" w:eastAsiaTheme="minorEastAsia" w:hAnsiTheme="minorHAnsi" w:cstheme="minorBidi"/>
+          <w:noProof/>
+          <w:sz w:val="22"/>
+          <w:szCs w:val="22"/>
+          <w:lang w:eastAsia="en-GB"/>
+        </w:rPr>
+        <w:tab/>
+      </w:r>
+      <w:r>
+        <w:rPr>
+          <w:noProof/>
+        </w:rPr>
+        <w:t>Time sheets</w:t>
+      </w:r>
+      <w:r>
+        <w:rPr>
+          <w:noProof/>
+        </w:rPr>
+        <w:tab/>
+      </w:r>
+      <w:r>
+        <w:rPr>
+          <w:noProof/>
+        </w:rPr>
+        <w:fldChar w:fldCharType="begin"/>
+      </w:r>
+      <w:r>
+        <w:rPr>
+          <w:noProof/>
+        </w:rPr>
+        <w:instrText xml:space="preserve"> PAGEREF _Toc443162416 \h </w:instrText>
+      </w:r>
+      <w:r>
+        <w:rPr>
+          <w:noProof/>
+        </w:rPr>
+      </w:r>
+      <w:r>
+        <w:rPr>
+          <w:noProof/>
+        </w:rPr>
+        <w:fldChar w:fldCharType="separate"/>
+      </w:r>
+      <w:r>
+        <w:rPr>
+          <w:noProof/>
+        </w:rPr>
+        <w:t>8</w:t>
+      </w:r>
+      <w:r>
+        <w:rPr>
+          <w:noProof/>
+        </w:rPr>
+        <w:fldChar w:fldCharType="end"/>
+      </w:r>
+    </w:p>
+    <w:p>
+      <w:pPr>
+        <w:pStyle w:val="TOC2"/>
+        <w:tabs>
+          <w:tab w:val="left" w:pos="880"/>
+        </w:tabs>
+        <w:rPr>
+          <w:rFonts w:asciiTheme="minorHAnsi" w:eastAsiaTheme="minorEastAsia" w:hAnsiTheme="minorHAnsi" w:cstheme="minorBidi"/>
+          <w:noProof/>
+          <w:sz w:val="22"/>
+          <w:szCs w:val="22"/>
+          <w:lang w:eastAsia="en-GB"/>
+        </w:rPr>
+      </w:pPr>
+      <w:r>
+        <w:rPr>
+          <w:noProof/>
+        </w:rPr>
+        <w:t>5.6</w:t>
+      </w:r>
+      <w:r>
+        <w:rPr>
+          <w:rFonts w:asciiTheme="minorHAnsi" w:eastAsiaTheme="minorEastAsia" w:hAnsiTheme="minorHAnsi" w:cstheme="minorBidi"/>
+          <w:noProof/>
+          <w:sz w:val="22"/>
+          <w:szCs w:val="22"/>
+          <w:lang w:eastAsia="en-GB"/>
+        </w:rPr>
+        <w:tab/>
+      </w:r>
+      <w:r>
+        <w:rPr>
+          <w:noProof/>
+        </w:rPr>
+        <w:t>Blogs</w:t>
+      </w:r>
+      <w:r>
+        <w:rPr>
+          <w:noProof/>
+        </w:rPr>
+        <w:tab/>
+      </w:r>
+      <w:r>
+        <w:rPr>
+          <w:noProof/>
+        </w:rPr>
+        <w:fldChar w:fldCharType="begin"/>
+      </w:r>
+      <w:r>
+        <w:rPr>
+          <w:noProof/>
+        </w:rPr>
+        <w:instrText xml:space="preserve"> PAGEREF _Toc443162417 \h </w:instrText>
       </w:r>
       <w:r>
         <w:rPr>
@@ -2390,7 +2541,7 @@
         <w:rPr>
           <w:noProof/>
         </w:rPr>
-        <w:instrText xml:space="preserve"> PAGEREF _Toc433890045 \h </w:instrText>
+        <w:instrText xml:space="preserve"> PAGEREF _Toc443162418 \h </w:instrText>
       </w:r>
       <w:r>
         <w:rPr>
@@ -2452,7 +2603,7 @@
         <w:rPr>
           <w:noProof/>
         </w:rPr>
-        <w:t>Risk analysis</w:t>
+        <w:t>Completion Dates</w:t>
       </w:r>
       <w:r>
         <w:rPr>
@@ -2470,7 +2621,7 @@
         <w:rPr>
           <w:noProof/>
         </w:rPr>
-        <w:instrText xml:space="preserve"> PAGEREF _Toc433890046 \h </w:instrText>
+        <w:instrText xml:space="preserve"> PAGEREF _Toc443162419 \h </w:instrText>
       </w:r>
       <w:r>
         <w:rPr>
@@ -2499,6 +2650,9 @@
     <w:p>
       <w:pPr>
         <w:pStyle w:val="TOC1"/>
+        <w:tabs>
+          <w:tab w:val="left" w:pos="440"/>
+        </w:tabs>
         <w:rPr>
           <w:rFonts w:asciiTheme="minorHAnsi" w:eastAsiaTheme="minorEastAsia" w:hAnsiTheme="minorHAnsi" w:cstheme="minorBidi"/>
           <w:caps w:val="0"/>
@@ -2512,53 +2666,9 @@
         <w:rPr>
           <w:noProof/>
         </w:rPr>
-        <w:t>REFERENCES</w:t>
-      </w:r>
-      <w:r>
-        <w:rPr>
-          <w:noProof/>
-        </w:rPr>
-        <w:tab/>
-      </w:r>
-      <w:r>
-        <w:rPr>
-          <w:noProof/>
-        </w:rPr>
-        <w:fldChar w:fldCharType="begin"/>
-      </w:r>
-      <w:r>
-        <w:rPr>
-          <w:noProof/>
-        </w:rPr>
-        <w:instrText xml:space="preserve"> PAGEREF _Toc433890047 \h </w:instrText>
-      </w:r>
-      <w:r>
-        <w:rPr>
-          <w:noProof/>
-        </w:rPr>
-      </w:r>
-      <w:r>
-        <w:rPr>
-          <w:noProof/>
-        </w:rPr>
-        <w:fldChar w:fldCharType="separate"/>
-      </w:r>
-      <w:r>
-        <w:rPr>
-          <w:noProof/>
-        </w:rPr>
-        <w:t>10</w:t>
-      </w:r>
-      <w:r>
-        <w:rPr>
-          <w:noProof/>
-        </w:rPr>
-        <w:fldChar w:fldCharType="end"/>
-      </w:r>
-    </w:p>
-    <w:p>
-      <w:pPr>
-        <w:pStyle w:val="TOC1"/>
+        <w:t>8.</w:t>
+      </w:r>
+      <w:r>
         <w:rPr>
           <w:rFonts w:asciiTheme="minorHAnsi" w:eastAsiaTheme="minorEastAsia" w:hAnsiTheme="minorHAnsi" w:cstheme="minorBidi"/>
           <w:caps w:val="0"/>
@@ -2567,6 +2677,127 @@
           <w:szCs w:val="22"/>
           <w:lang w:eastAsia="en-GB"/>
         </w:rPr>
+        <w:tab/>
+      </w:r>
+      <w:r>
+        <w:rPr>
+          <w:noProof/>
+        </w:rPr>
+        <w:t>Risk analysis</w:t>
+      </w:r>
+      <w:r>
+        <w:rPr>
+          <w:noProof/>
+        </w:rPr>
+        <w:tab/>
+      </w:r>
+      <w:r>
+        <w:rPr>
+          <w:noProof/>
+        </w:rPr>
+        <w:fldChar w:fldCharType="begin"/>
+      </w:r>
+      <w:r>
+        <w:rPr>
+          <w:noProof/>
+        </w:rPr>
+        <w:instrText xml:space="preserve"> PAGEREF _Toc443162420 \h </w:instrText>
+      </w:r>
+      <w:r>
+        <w:rPr>
+          <w:noProof/>
+        </w:rPr>
+      </w:r>
+      <w:r>
+        <w:rPr>
+          <w:noProof/>
+        </w:rPr>
+        <w:fldChar w:fldCharType="separate"/>
+      </w:r>
+      <w:r>
+        <w:rPr>
+          <w:noProof/>
+        </w:rPr>
+        <w:t>11</w:t>
+      </w:r>
+      <w:r>
+        <w:rPr>
+          <w:noProof/>
+        </w:rPr>
+        <w:fldChar w:fldCharType="end"/>
+      </w:r>
+    </w:p>
+    <w:p>
+      <w:pPr>
+        <w:pStyle w:val="TOC1"/>
+        <w:rPr>
+          <w:rFonts w:asciiTheme="minorHAnsi" w:eastAsiaTheme="minorEastAsia" w:hAnsiTheme="minorHAnsi" w:cstheme="minorBidi"/>
+          <w:caps w:val="0"/>
+          <w:noProof/>
+          <w:sz w:val="22"/>
+          <w:szCs w:val="22"/>
+          <w:lang w:eastAsia="en-GB"/>
+        </w:rPr>
+      </w:pPr>
+      <w:r>
+        <w:rPr>
+          <w:noProof/>
+        </w:rPr>
+        <w:t>REFERENCES</w:t>
+      </w:r>
+      <w:r>
+        <w:rPr>
+          <w:noProof/>
+        </w:rPr>
+        <w:tab/>
+      </w:r>
+      <w:r>
+        <w:rPr>
+          <w:noProof/>
+        </w:rPr>
+        <w:fldChar w:fldCharType="begin"/>
+      </w:r>
+      <w:r>
+        <w:rPr>
+          <w:noProof/>
+        </w:rPr>
+        <w:instrText xml:space="preserve"> PAGEREF _Toc443162421 \h </w:instrText>
+      </w:r>
+      <w:r>
+        <w:rPr>
+          <w:noProof/>
+        </w:rPr>
+      </w:r>
+      <w:r>
+        <w:rPr>
+          <w:noProof/>
+        </w:rPr>
+        <w:fldChar w:fldCharType="separate"/>
+      </w:r>
+      <w:r>
+        <w:rPr>
+          <w:noProof/>
+        </w:rPr>
+        <w:t>12</w:t>
+      </w:r>
+      <w:r>
+        <w:rPr>
+          <w:noProof/>
+        </w:rPr>
+        <w:fldChar w:fldCharType="end"/>
+      </w:r>
+    </w:p>
+    <w:p>
+      <w:pPr>
+        <w:pStyle w:val="TOC1"/>
+        <w:rPr>
+          <w:rFonts w:asciiTheme="minorHAnsi" w:eastAsiaTheme="minorEastAsia" w:hAnsiTheme="minorHAnsi" w:cstheme="minorBidi"/>
+          <w:caps w:val="0"/>
+          <w:noProof/>
+          <w:sz w:val="22"/>
+          <w:szCs w:val="22"/>
+          <w:lang w:eastAsia="en-GB"/>
+        </w:rPr>
       </w:pPr>
       <w:r>
         <w:rPr>
@@ -2590,7 +2821,7 @@
         <w:rPr>
           <w:noProof/>
         </w:rPr>
-        <w:instrText xml:space="preserve"> PAGEREF _Toc433890048 \h </w:instrText>
+        <w:instrText xml:space="preserve"> PAGEREF _Toc443162422 \h </w:instrText>
       </w:r>
       <w:r>
         <w:rPr>
@@ -2607,7 +2838,7 @@
         <w:rPr>
           <w:noProof/>
         </w:rPr>
-        <w:t>11</w:t>
+        <w:t>12</w:t>
       </w:r>
       <w:r>
         <w:rPr>
@@ -2635,7 +2866,7 @@
       <w:pPr>
         <w:pStyle w:val="Heading1"/>
       </w:pPr>
-      <w:bookmarkStart w:id="1" w:name="_Toc433890022"/>
+      <w:bookmarkStart w:id="1" w:name="_Toc443162393"/>
       <w:r>
         <w:lastRenderedPageBreak/>
         <w:t>Introduction</w:t>
@@ -2670,7 +2901,7 @@
       <w:pPr>
         <w:pStyle w:val="Heading2"/>
       </w:pPr>
-      <w:bookmarkStart w:id="2" w:name="_Toc433890023"/>
+      <w:bookmarkStart w:id="2" w:name="_Toc443162394"/>
       <w:r>
         <w:t>Purpose</w:t>
       </w:r>
@@ -2725,7 +2956,7 @@
       <w:pPr>
         <w:pStyle w:val="Heading2"/>
       </w:pPr>
-      <w:bookmarkStart w:id="3" w:name="_Toc433890024"/>
+      <w:bookmarkStart w:id="3" w:name="_Toc443162395"/>
       <w:r>
         <w:t>Scope</w:t>
       </w:r>
@@ -2768,7 +2999,7 @@
       <w:pPr>
         <w:pStyle w:val="Heading2"/>
       </w:pPr>
-      <w:bookmarkStart w:id="4" w:name="_Toc433890025"/>
+      <w:bookmarkStart w:id="4" w:name="_Toc443162396"/>
       <w:r>
         <w:t>Objectives</w:t>
       </w:r>
@@ -2789,7 +3020,12 @@
         <w:t xml:space="preserve"> standard naming convention</w:t>
       </w:r>
       <w:r>
-        <w:t>. The project plan will also provide a schedule to detect problematic tasks and remediate the situation</w:t>
+        <w:t>. Th</w:t>
+      </w:r>
+      <w:bookmarkStart w:id="5" w:name="_GoBack"/>
+      <w:bookmarkEnd w:id="5"/>
+      <w:r>
+        <w:t>e project plan will also provide a schedule to detect problematic tasks and remediate the situation</w:t>
       </w:r>
       <w:r>
         <w:t xml:space="preserve"> before time slippages occur. </w:t>
@@ -2802,17 +3038,17 @@
       <w:pPr>
         <w:pStyle w:val="Heading1"/>
       </w:pPr>
-      <w:bookmarkStart w:id="5" w:name="_Toc433890026"/>
+      <w:bookmarkStart w:id="6" w:name="_Toc443162397"/>
       <w:r>
         <w:t>Deliverables</w:t>
       </w:r>
-      <w:bookmarkEnd w:id="5"/>
+      <w:bookmarkEnd w:id="6"/>
     </w:p>
     <w:p>
       <w:pPr>
         <w:pStyle w:val="Heading2"/>
       </w:pPr>
-      <w:bookmarkStart w:id="6" w:name="_Toc433890027"/>
+      <w:bookmarkStart w:id="7" w:name="_Toc443162398"/>
       <w:r>
         <w:t>List of deliverables and</w:t>
       </w:r>
@@ -2822,7 +3058,7 @@
       <w:r>
         <w:t xml:space="preserve"> deadlines</w:t>
       </w:r>
-      <w:bookmarkEnd w:id="6"/>
+      <w:bookmarkEnd w:id="7"/>
     </w:p>
     <w:p>
       <w:pPr>
@@ -3041,11 +3277,11 @@
       <w:pPr>
         <w:pStyle w:val="Heading2"/>
       </w:pPr>
-      <w:bookmarkStart w:id="7" w:name="_Toc433890028"/>
+      <w:bookmarkStart w:id="8" w:name="_Toc443162399"/>
       <w:r>
         <w:t>Additional important dates</w:t>
       </w:r>
-      <w:bookmarkEnd w:id="7"/>
+      <w:bookmarkEnd w:id="8"/>
     </w:p>
     <w:p>
       <w:pPr>
@@ -3125,14 +3361,14 @@
       <w:pPr>
         <w:pStyle w:val="Heading2"/>
       </w:pPr>
-      <w:bookmarkStart w:id="8" w:name="_Toc433890029"/>
+      <w:bookmarkStart w:id="9" w:name="_Toc443162400"/>
       <w:r>
         <w:t>Individual d</w:t>
       </w:r>
       <w:r>
         <w:t>eliverable requirements</w:t>
       </w:r>
-      <w:bookmarkEnd w:id="8"/>
+      <w:bookmarkEnd w:id="9"/>
     </w:p>
     <w:p>
       <w:pPr>
@@ -3272,7 +3508,7 @@
             <w:fldChar w:fldCharType="begin"/>
           </w:r>
           <w:r>
-            <w:instrText xml:space="preserve"> CITATION Har15 \l 2057 </w:instrText>
+            <w:instrText xml:space="preserve">CITATION Har15 \l 2057 </w:instrText>
           </w:r>
           <w:r>
             <w:fldChar w:fldCharType="separate"/>
@@ -3610,7 +3846,7 @@
             <w:fldChar w:fldCharType="begin"/>
           </w:r>
           <w:r>
-            <w:instrText xml:space="preserve"> CITATION Har151 \l 2057 </w:instrText>
+            <w:instrText xml:space="preserve">CITATION Har151 \l 2057 </w:instrText>
           </w:r>
           <w:r>
             <w:fldChar w:fldCharType="separate"/>
@@ -3640,7 +3876,7 @@
             <w:fldChar w:fldCharType="begin"/>
           </w:r>
           <w:r>
-            <w:instrText xml:space="preserve"> CITATION Har152 \l 2057 </w:instrText>
+            <w:instrText xml:space="preserve">CITATION Har152 \l 2057 </w:instrText>
           </w:r>
           <w:r>
             <w:fldChar w:fldCharType="separate"/>
@@ -3770,27 +4006,27 @@
       <w:pPr>
         <w:pStyle w:val="Heading1"/>
       </w:pPr>
-      <w:bookmarkStart w:id="9" w:name="_Toc433890030"/>
+      <w:bookmarkStart w:id="10" w:name="_Toc443162401"/>
       <w:r>
         <w:t>Task</w:t>
       </w:r>
       <w:r>
         <w:t xml:space="preserve"> Standards</w:t>
       </w:r>
-      <w:bookmarkEnd w:id="9"/>
+      <w:bookmarkEnd w:id="10"/>
     </w:p>
     <w:p>
       <w:pPr>
         <w:pStyle w:val="Heading2"/>
       </w:pPr>
-      <w:bookmarkStart w:id="10" w:name="_Toc433890031"/>
+      <w:bookmarkStart w:id="11" w:name="_Toc443162402"/>
       <w:r>
         <w:t>Naming</w:t>
       </w:r>
       <w:r>
         <w:t xml:space="preserve"> convention</w:t>
       </w:r>
-      <w:bookmarkEnd w:id="10"/>
+      <w:bookmarkEnd w:id="11"/>
     </w:p>
     <w:p>
       <w:pPr>
@@ -3868,7 +4104,7 @@
             <w:fldChar w:fldCharType="begin"/>
           </w:r>
           <w:r>
-            <w:instrText xml:space="preserve"> CITATION Har \l 2057 </w:instrText>
+            <w:instrText xml:space="preserve">CITATION Har \l 2057 </w:instrText>
           </w:r>
           <w:r>
             <w:fldChar w:fldCharType="separate"/>
@@ -3889,14 +4125,14 @@
       <w:pPr>
         <w:pStyle w:val="Heading2"/>
       </w:pPr>
-      <w:bookmarkStart w:id="11" w:name="_Toc433890032"/>
+      <w:bookmarkStart w:id="12" w:name="_Toc443162403"/>
       <w:r>
         <w:t xml:space="preserve">Task </w:t>
       </w:r>
       <w:r>
         <w:t>groups</w:t>
       </w:r>
-      <w:bookmarkEnd w:id="11"/>
+      <w:bookmarkEnd w:id="12"/>
     </w:p>
     <w:p>
       <w:pPr>
@@ -4039,21 +4275,21 @@
       <w:pPr>
         <w:pStyle w:val="Heading1"/>
       </w:pPr>
-      <w:bookmarkStart w:id="12" w:name="_Toc433890033"/>
+      <w:bookmarkStart w:id="13" w:name="_Toc443162404"/>
       <w:r>
         <w:t>List of tasks</w:t>
       </w:r>
-      <w:bookmarkEnd w:id="12"/>
+      <w:bookmarkEnd w:id="13"/>
     </w:p>
     <w:p>
       <w:pPr>
         <w:pStyle w:val="Heading2"/>
       </w:pPr>
-      <w:bookmarkStart w:id="13" w:name="_Toc433890034"/>
+      <w:bookmarkStart w:id="14" w:name="_Toc443162405"/>
       <w:r>
         <w:t>Project Management Tasks</w:t>
       </w:r>
-      <w:bookmarkEnd w:id="13"/>
+      <w:bookmarkEnd w:id="14"/>
     </w:p>
     <w:p>
       <w:pPr>
@@ -4089,11 +4325,11 @@
       <w:pPr>
         <w:pStyle w:val="Heading2"/>
       </w:pPr>
-      <w:bookmarkStart w:id="14" w:name="_Toc433890035"/>
+      <w:bookmarkStart w:id="15" w:name="_Toc443162406"/>
       <w:r>
         <w:t>Test Specification Tasks</w:t>
       </w:r>
-      <w:bookmarkEnd w:id="14"/>
+      <w:bookmarkEnd w:id="15"/>
     </w:p>
     <w:p>
       <w:pPr>
@@ -4151,12 +4387,12 @@
       <w:pPr>
         <w:pStyle w:val="Heading2"/>
       </w:pPr>
-      <w:bookmarkStart w:id="15" w:name="_Toc433890036"/>
+      <w:bookmarkStart w:id="16" w:name="_Toc443162407"/>
       <w:r>
         <w:lastRenderedPageBreak/>
         <w:t>Design Specification Tasks</w:t>
       </w:r>
-      <w:bookmarkEnd w:id="15"/>
+      <w:bookmarkEnd w:id="16"/>
     </w:p>
     <w:p>
       <w:pPr>
@@ -4309,7 +4545,7 @@
             <w:fldChar w:fldCharType="begin"/>
           </w:r>
           <w:r>
-            <w:instrText xml:space="preserve"> CITATION Har154 \l 2057 </w:instrText>
+            <w:instrText xml:space="preserve">CITATION Har154 \l 2057 </w:instrText>
           </w:r>
           <w:r>
             <w:fldChar w:fldCharType="separate"/>
@@ -4360,7 +4596,7 @@
       <w:pPr>
         <w:pStyle w:val="Heading2"/>
       </w:pPr>
-      <w:bookmarkStart w:id="16" w:name="_Toc433890037"/>
+      <w:bookmarkStart w:id="17" w:name="_Toc443162408"/>
       <w:r>
         <w:t>1</w:t>
       </w:r>
@@ -4373,7 +4609,7 @@
       <w:r>
         <w:t xml:space="preserve"> Prototype Tasks</w:t>
       </w:r>
-      <w:bookmarkEnd w:id="16"/>
+      <w:bookmarkEnd w:id="17"/>
     </w:p>
     <w:p>
       <w:pPr>
@@ -4473,21 +4709,13 @@
         <w:pStyle w:val="BodyText"/>
       </w:pPr>
       <w:r>
-        <w:t xml:space="preserve">SE_05_TMAN_01 – Implement </w:t>
-      </w:r>
-      <w:proofErr w:type="spellStart"/>
-      <w:r>
-        <w:t>P</w:t>
+        <w:t>SE_05_TMAN_01 – Implement P</w:t>
       </w:r>
       <w:r>
         <w:t>HPU</w:t>
       </w:r>
       <w:r>
-        <w:t>nit</w:t>
-      </w:r>
-      <w:proofErr w:type="spellEnd"/>
-      <w:r>
-        <w:t xml:space="preserve"> tests from specification</w:t>
+        <w:t>nit tests from specification</w:t>
       </w:r>
     </w:p>
     <w:p>
@@ -4608,11 +4836,11 @@
       <w:pPr>
         <w:pStyle w:val="Heading2"/>
       </w:pPr>
-      <w:bookmarkStart w:id="17" w:name="_Toc433890038"/>
+      <w:bookmarkStart w:id="18" w:name="_Toc443162409"/>
       <w:r>
         <w:t>Software delivery Tasks</w:t>
       </w:r>
-      <w:bookmarkEnd w:id="17"/>
+      <w:bookmarkEnd w:id="18"/>
     </w:p>
     <w:p>
       <w:pPr>
@@ -4699,11 +4927,11 @@
       <w:pPr>
         <w:pStyle w:val="Heading2"/>
       </w:pPr>
-      <w:bookmarkStart w:id="18" w:name="_Toc433890039"/>
+      <w:bookmarkStart w:id="19" w:name="_Toc443162410"/>
       <w:r>
         <w:t>Documentation handover Tasks</w:t>
       </w:r>
-      <w:bookmarkEnd w:id="18"/>
+      <w:bookmarkEnd w:id="19"/>
     </w:p>
     <w:p>
       <w:pPr>
@@ -4775,25 +5003,25 @@
       <w:pPr>
         <w:pStyle w:val="Heading1"/>
       </w:pPr>
-      <w:bookmarkStart w:id="19" w:name="_Toc433890040"/>
+      <w:bookmarkStart w:id="20" w:name="_Toc443162411"/>
       <w:r>
         <w:t>M</w:t>
       </w:r>
       <w:r>
         <w:t>onitoring</w:t>
       </w:r>
-      <w:bookmarkEnd w:id="19"/>
+      <w:bookmarkEnd w:id="20"/>
     </w:p>
     <w:p>
       <w:pPr>
         <w:pStyle w:val="Heading2"/>
         <w:jc w:val="both"/>
       </w:pPr>
-      <w:bookmarkStart w:id="20" w:name="_Toc433890041"/>
+      <w:bookmarkStart w:id="21" w:name="_Toc443162412"/>
       <w:r>
         <w:t>Review meetings</w:t>
       </w:r>
-      <w:bookmarkEnd w:id="20"/>
+      <w:bookmarkEnd w:id="21"/>
     </w:p>
     <w:p>
       <w:pPr>
@@ -4859,11 +5087,11 @@
       <w:pPr>
         <w:pStyle w:val="Heading2"/>
       </w:pPr>
-      <w:bookmarkStart w:id="21" w:name="_Toc433890042"/>
+      <w:bookmarkStart w:id="22" w:name="_Toc443162413"/>
       <w:r>
         <w:t>Informal meetings</w:t>
       </w:r>
-      <w:bookmarkEnd w:id="21"/>
+      <w:bookmarkEnd w:id="22"/>
     </w:p>
     <w:p>
       <w:pPr>
@@ -4902,7 +5130,7 @@
             <w:fldChar w:fldCharType="begin"/>
           </w:r>
           <w:r>
-            <w:instrText xml:space="preserve"> CITATION Pri15 \l 2057 </w:instrText>
+            <w:instrText xml:space="preserve">CITATION Pri15 \l 2057 </w:instrText>
           </w:r>
           <w:r>
             <w:fldChar w:fldCharType="separate"/>
@@ -4933,11 +5161,11 @@
       <w:pPr>
         <w:pStyle w:val="Heading2"/>
       </w:pPr>
-      <w:bookmarkStart w:id="22" w:name="_Toc433890043"/>
+      <w:bookmarkStart w:id="23" w:name="_Toc443162414"/>
       <w:r>
         <w:t>Formal meetings</w:t>
       </w:r>
-      <w:bookmarkEnd w:id="22"/>
+      <w:bookmarkEnd w:id="23"/>
     </w:p>
     <w:p>
       <w:pPr>
@@ -4961,11 +5189,11 @@
       <w:pPr>
         <w:pStyle w:val="Heading2"/>
       </w:pPr>
-      <w:bookmarkStart w:id="23" w:name="_Toc433890044"/>
+      <w:bookmarkStart w:id="24" w:name="_Toc443162415"/>
       <w:r>
         <w:t>Minutes</w:t>
       </w:r>
-      <w:bookmarkEnd w:id="23"/>
+      <w:bookmarkEnd w:id="24"/>
     </w:p>
     <w:p>
       <w:pPr>
@@ -4989,7 +5217,7 @@
             <w:fldChar w:fldCharType="begin"/>
           </w:r>
           <w:r>
-            <w:instrText xml:space="preserve"> CITATION Har151 \l 2057 </w:instrText>
+            <w:instrText xml:space="preserve">CITATION Har151 \l 2057 </w:instrText>
           </w:r>
           <w:r>
             <w:fldChar w:fldCharType="separate"/>
@@ -5019,7 +5247,7 @@
             <w:fldChar w:fldCharType="begin"/>
           </w:r>
           <w:r>
-            <w:instrText xml:space="preserve"> CITATION Har153 \l 2057 </w:instrText>
+            <w:instrText xml:space="preserve">CITATION Har153 \l 2057 </w:instrText>
           </w:r>
           <w:r>
             <w:fldChar w:fldCharType="separate"/>
@@ -5036,48 +5264,18 @@
         </w:sdtContent>
       </w:sdt>
       <w:r>
-        <w:t xml:space="preserve"> of </w:t>
-      </w:r>
-      <w:proofErr w:type="spellStart"/>
-      <w:r>
-        <w:t>yyyy</w:t>
-      </w:r>
-      <w:proofErr w:type="spellEnd"/>
-      <w:r>
-        <w:t>-mm-</w:t>
-      </w:r>
-      <w:proofErr w:type="spellStart"/>
-      <w:r>
-        <w:t>dd_minutes</w:t>
-      </w:r>
-      <w:proofErr w:type="spellEnd"/>
-      <w:r>
-        <w:t xml:space="preserve"> where </w:t>
-      </w:r>
-      <w:proofErr w:type="spellStart"/>
-      <w:r>
-        <w:t>yyyy</w:t>
-      </w:r>
-      <w:proofErr w:type="spellEnd"/>
-      <w:r>
-        <w:t xml:space="preserve"> represents year, mm represents month, </w:t>
-      </w:r>
-      <w:proofErr w:type="spellStart"/>
-      <w:r>
-        <w:t>dd</w:t>
-      </w:r>
-      <w:proofErr w:type="spellEnd"/>
-      <w:r>
-        <w:t xml:space="preserve"> represents day in numerical form. </w:t>
+        <w:t xml:space="preserve"> of yyyy-mm-dd_minutes where yyyy represents year, mm represents month, dd represents day in numerical form. </w:t>
       </w:r>
     </w:p>
     <w:p>
       <w:pPr>
         <w:pStyle w:val="Heading2"/>
       </w:pPr>
+      <w:bookmarkStart w:id="25" w:name="_Toc443162416"/>
       <w:r>
         <w:t>Time sheets</w:t>
       </w:r>
+      <w:bookmarkEnd w:id="25"/>
     </w:p>
     <w:p>
       <w:pPr>
@@ -5101,9 +5299,11 @@
       <w:pPr>
         <w:pStyle w:val="Heading2"/>
       </w:pPr>
+      <w:bookmarkStart w:id="26" w:name="_Toc443162417"/>
       <w:r>
         <w:t>Blogs</w:t>
       </w:r>
+      <w:bookmarkEnd w:id="26"/>
     </w:p>
     <w:p>
       <w:pPr>
@@ -5123,12 +5323,12 @@
       <w:pPr>
         <w:pStyle w:val="Heading1"/>
       </w:pPr>
-      <w:bookmarkStart w:id="24" w:name="_Toc433890045"/>
+      <w:bookmarkStart w:id="27" w:name="_Toc443162418"/>
       <w:r>
         <w:lastRenderedPageBreak/>
         <w:t>Gantt chart</w:t>
       </w:r>
-      <w:bookmarkEnd w:id="24"/>
+      <w:bookmarkEnd w:id="27"/>
     </w:p>
     <w:p>
       <w:pPr>
@@ -5193,12 +5393,93 @@
       <w:pPr>
         <w:pStyle w:val="Heading1"/>
       </w:pPr>
-      <w:bookmarkStart w:id="25" w:name="_Toc433890046"/>
-      <w:r>
+      <w:bookmarkStart w:id="28" w:name="_Toc443162419"/>
+      <w:r>
+        <w:rPr>
+          <w:noProof/>
+          <w:lang w:eastAsia="en-GB"/>
+        </w:rPr>
         <w:lastRenderedPageBreak/>
+        <w:drawing>
+          <wp:anchor distT="0" distB="0" distL="114300" distR="114300" simplePos="0" relativeHeight="251661312" behindDoc="0" locked="0" layoutInCell="1" allowOverlap="1" wp14:anchorId="5301F13B" wp14:editId="0C90525B">
+            <wp:simplePos x="0" y="0"/>
+            <wp:positionH relativeFrom="column">
+              <wp:posOffset>-1279525</wp:posOffset>
+            </wp:positionH>
+            <wp:positionV relativeFrom="paragraph">
+              <wp:posOffset>1416685</wp:posOffset>
+            </wp:positionV>
+            <wp:extent cx="8477885" cy="6457950"/>
+            <wp:effectExtent l="318" t="0" r="0" b="0"/>
+            <wp:wrapTopAndBottom/>
+            <wp:docPr id="3" name="Picture 3"/>
+            <wp:cNvGraphicFramePr>
+              <a:graphicFrameLocks xmlns:a="http://schemas.openxmlformats.org/drawingml/2006/main" noChangeAspect="1"/>
+            </wp:cNvGraphicFramePr>
+            <a:graphic xmlns:a="http://schemas.openxmlformats.org/drawingml/2006/main">
+              <a:graphicData uri="http://schemas.openxmlformats.org/drawingml/2006/picture">
+                <pic:pic xmlns:pic="http://schemas.openxmlformats.org/drawingml/2006/picture">
+                  <pic:nvPicPr>
+                    <pic:cNvPr id="3" name="To Tweak.png"/>
+                    <pic:cNvPicPr/>
+                  </pic:nvPicPr>
+                  <pic:blipFill>
+                    <a:blip r:embed="rId9">
+                      <a:extLst>
+                        <a:ext uri="{28A0092B-C50C-407E-A947-70E740481C1C}">
+                          <a14:useLocalDpi xmlns:a14="http://schemas.microsoft.com/office/drawing/2010/main" val="0"/>
+                        </a:ext>
+                      </a:extLst>
+                    </a:blip>
+                    <a:stretch>
+                      <a:fillRect/>
+                    </a:stretch>
+                  </pic:blipFill>
+                  <pic:spPr>
+                    <a:xfrm rot="5400000">
+                      <a:off x="0" y="0"/>
+                      <a:ext cx="8477885" cy="6457950"/>
+                    </a:xfrm>
+                    <a:prstGeom prst="rect">
+                      <a:avLst/>
+                    </a:prstGeom>
+                  </pic:spPr>
+                </pic:pic>
+              </a:graphicData>
+            </a:graphic>
+            <wp14:sizeRelH relativeFrom="page">
+              <wp14:pctWidth>0</wp14:pctWidth>
+            </wp14:sizeRelH>
+            <wp14:sizeRelV relativeFrom="page">
+              <wp14:pctHeight>0</wp14:pctHeight>
+            </wp14:sizeRelV>
+          </wp:anchor>
+        </w:drawing>
+      </w:r>
+      <w:r>
+        <w:t>Completion Dates</w:t>
+      </w:r>
+      <w:bookmarkEnd w:id="28"/>
+    </w:p>
+    <w:p>
+      <w:pPr>
+        <w:pStyle w:val="BodyText"/>
+      </w:pPr>
+    </w:p>
+    <w:p>
+      <w:pPr>
+        <w:pStyle w:val="BodyText"/>
+      </w:pPr>
+    </w:p>
+    <w:p>
+      <w:pPr>
+        <w:pStyle w:val="Heading1"/>
+      </w:pPr>
+      <w:bookmarkStart w:id="29" w:name="_Toc443162420"/>
+      <w:r>
         <w:t>Risk analysis</w:t>
       </w:r>
-      <w:bookmarkEnd w:id="25"/>
+      <w:bookmarkEnd w:id="29"/>
     </w:p>
     <w:tbl>
       <w:tblPr>
@@ -6125,16 +6406,26 @@
     </w:p>
     <w:p>
       <w:pPr>
+        <w:pStyle w:val="BodyText"/>
+      </w:pPr>
+    </w:p>
+    <w:p>
+      <w:pPr>
+        <w:pStyle w:val="BodyText"/>
+      </w:pPr>
+    </w:p>
+    <w:p>
+      <w:pPr>
         <w:pStyle w:val="UnnumHeading1"/>
       </w:pPr>
-      <w:bookmarkStart w:id="26" w:name="_Toc433890047"/>
+      <w:bookmarkStart w:id="30" w:name="_Toc443162421"/>
       <w:r>
         <w:t>RE</w:t>
       </w:r>
       <w:r>
         <w:t>FERENCES</w:t>
       </w:r>
-      <w:bookmarkEnd w:id="26"/>
+      <w:bookmarkEnd w:id="30"/>
     </w:p>
     <w:p>
       <w:pPr>
@@ -6173,6 +6464,7 @@
       </w:tblGrid>
       <w:tr>
         <w:trPr>
+          <w:divId w:val="1112363870"/>
           <w:tblCellSpacing w:w="15" w:type="dxa"/>
         </w:trPr>
         <w:tc>
@@ -6184,8 +6476,9 @@
             <w:pPr>
               <w:pStyle w:val="Bibliography"/>
               <w:rPr>
-                <w:rFonts w:eastAsiaTheme="minorEastAsia"/>
                 <w:noProof/>
+                <w:sz w:val="24"/>
+                <w:szCs w:val="24"/>
               </w:rPr>
             </w:pPr>
             <w:r>
@@ -6205,7 +6498,6 @@
             <w:pPr>
               <w:pStyle w:val="Bibliography"/>
               <w:rPr>
-                <w:rFonts w:eastAsiaTheme="minorEastAsia"/>
                 <w:noProof/>
               </w:rPr>
             </w:pPr>
@@ -6213,20 +6505,14 @@
               <w:rPr>
                 <w:noProof/>
               </w:rPr>
-              <w:t xml:space="preserve">Aberystwyth University, “Project Timetable: The Software Development Life Cycle (2015-16),” [Online]. </w:t>
-            </w:r>
-            <w:r>
-              <w:rPr>
-                <w:noProof/>
-              </w:rPr>
-              <w:lastRenderedPageBreak/>
-              <w:t>Available: https://blackboard.aber.ac.uk/webapps/blackboard/content/listContent.jsp?course_id=_12897_1&amp;content_id=_557616_1. [Accessed 19 10 2015].</w:t>
+              <w:t>Aberystwyth University, “Project Timetable: The Software Development Life Cycle (2015-16),” [Online]. Available: https://blackboard.aber.ac.uk/webapps/blackboard/content/listContent.jsp?course_id=_12897_1&amp;content_id=_557616_1. [Accessed 19 10 2015].</w:t>
             </w:r>
           </w:p>
         </w:tc>
       </w:tr>
       <w:tr>
         <w:trPr>
+          <w:divId w:val="1112363870"/>
           <w:tblCellSpacing w:w="15" w:type="dxa"/>
         </w:trPr>
         <w:tc>
@@ -6238,7 +6524,6 @@
             <w:pPr>
               <w:pStyle w:val="Bibliography"/>
               <w:rPr>
-                <w:rFonts w:eastAsiaTheme="minorEastAsia"/>
                 <w:noProof/>
               </w:rPr>
             </w:pPr>
@@ -6246,7 +6531,6 @@
               <w:rPr>
                 <w:noProof/>
               </w:rPr>
-              <w:lastRenderedPageBreak/>
               <w:t xml:space="preserve">[2] </w:t>
             </w:r>
           </w:p>
@@ -6260,7 +6544,6 @@
             <w:pPr>
               <w:pStyle w:val="Bibliography"/>
               <w:rPr>
-                <w:rFonts w:eastAsiaTheme="minorEastAsia"/>
                 <w:noProof/>
               </w:rPr>
             </w:pPr>
@@ -6276,7 +6559,7 @@
                 <w:iCs/>
                 <w:noProof/>
               </w:rPr>
-              <w:t xml:space="preserve">SE.QA.05 A - Design Specification Standards, </w:t>
+              <w:t xml:space="preserve">SE.QA.05 A 1.8 - Design Specification Standards, </w:t>
             </w:r>
             <w:r>
               <w:rPr>
@@ -6289,6 +6572,7 @@
       </w:tr>
       <w:tr>
         <w:trPr>
+          <w:divId w:val="1112363870"/>
           <w:tblCellSpacing w:w="15" w:type="dxa"/>
         </w:trPr>
         <w:tc>
@@ -6300,7 +6584,6 @@
             <w:pPr>
               <w:pStyle w:val="Bibliography"/>
               <w:rPr>
-                <w:rFonts w:eastAsiaTheme="minorEastAsia"/>
                 <w:noProof/>
               </w:rPr>
             </w:pPr>
@@ -6321,7 +6604,6 @@
             <w:pPr>
               <w:pStyle w:val="Bibliography"/>
               <w:rPr>
-                <w:rFonts w:eastAsiaTheme="minorEastAsia"/>
                 <w:noProof/>
               </w:rPr>
             </w:pPr>
@@ -6337,7 +6619,7 @@
                 <w:iCs/>
                 <w:noProof/>
               </w:rPr>
-              <w:t xml:space="preserve">SE.QA.06 - Test Procedure Standards, </w:t>
+              <w:t xml:space="preserve">SE.QA.06 1.8 - Test Procedure Standards, </w:t>
             </w:r>
             <w:r>
               <w:rPr>
@@ -6350,6 +6632,7 @@
       </w:tr>
       <w:tr>
         <w:trPr>
+          <w:divId w:val="1112363870"/>
           <w:tblCellSpacing w:w="15" w:type="dxa"/>
         </w:trPr>
         <w:tc>
@@ -6361,7 +6644,6 @@
             <w:pPr>
               <w:pStyle w:val="Bibliography"/>
               <w:rPr>
-                <w:rFonts w:eastAsiaTheme="minorEastAsia"/>
                 <w:noProof/>
               </w:rPr>
             </w:pPr>
@@ -6382,7 +6664,6 @@
             <w:pPr>
               <w:pStyle w:val="Bibliography"/>
               <w:rPr>
-                <w:rFonts w:eastAsiaTheme="minorEastAsia"/>
                 <w:noProof/>
               </w:rPr>
             </w:pPr>
@@ -6398,7 +6679,7 @@
                 <w:iCs/>
                 <w:noProof/>
               </w:rPr>
-              <w:t xml:space="preserve">SE.QA.03 - General Documentation Standards, </w:t>
+              <w:t xml:space="preserve">SE.QA.03 1.8 - General Documentation Standards, </w:t>
             </w:r>
             <w:r>
               <w:rPr>
@@ -6411,6 +6692,7 @@
       </w:tr>
       <w:tr>
         <w:trPr>
+          <w:divId w:val="1112363870"/>
           <w:tblCellSpacing w:w="15" w:type="dxa"/>
         </w:trPr>
         <w:tc>
@@ -6422,7 +6704,6 @@
             <w:pPr>
               <w:pStyle w:val="Bibliography"/>
               <w:rPr>
-                <w:rFonts w:eastAsiaTheme="minorEastAsia"/>
                 <w:noProof/>
               </w:rPr>
             </w:pPr>
@@ -6443,7 +6724,6 @@
             <w:pPr>
               <w:pStyle w:val="Bibliography"/>
               <w:rPr>
-                <w:rFonts w:eastAsiaTheme="minorEastAsia"/>
                 <w:noProof/>
               </w:rPr>
             </w:pPr>
@@ -6459,7 +6739,7 @@
                 <w:iCs/>
                 <w:noProof/>
               </w:rPr>
-              <w:t xml:space="preserve">SE.QA.01 - Quality Assurance Plan, </w:t>
+              <w:t xml:space="preserve">SE.QA.01 1.10 - Quality Assurance Plan, </w:t>
             </w:r>
             <w:r>
               <w:rPr>
@@ -6472,6 +6752,7 @@
       </w:tr>
       <w:tr>
         <w:trPr>
+          <w:divId w:val="1112363870"/>
           <w:tblCellSpacing w:w="15" w:type="dxa"/>
         </w:trPr>
         <w:tc>
@@ -6483,7 +6764,6 @@
             <w:pPr>
               <w:pStyle w:val="Bibliography"/>
               <w:rPr>
-                <w:rFonts w:eastAsiaTheme="minorEastAsia"/>
                 <w:noProof/>
               </w:rPr>
             </w:pPr>
@@ -6504,7 +6784,6 @@
             <w:pPr>
               <w:pStyle w:val="Bibliography"/>
               <w:rPr>
-                <w:rFonts w:eastAsiaTheme="minorEastAsia"/>
                 <w:noProof/>
               </w:rPr>
             </w:pPr>
@@ -6520,7 +6799,7 @@
                 <w:iCs/>
                 <w:noProof/>
               </w:rPr>
-              <w:t xml:space="preserve">SE.QA.02 - Project Management Standards, </w:t>
+              <w:t xml:space="preserve">SE.QA.02 - Project Management Standards 1.9, </w:t>
             </w:r>
             <w:r>
               <w:rPr>
@@ -6533,6 +6812,7 @@
       </w:tr>
       <w:tr>
         <w:trPr>
+          <w:divId w:val="1112363870"/>
           <w:tblCellSpacing w:w="15" w:type="dxa"/>
         </w:trPr>
         <w:tc>
@@ -6544,7 +6824,6 @@
             <w:pPr>
               <w:pStyle w:val="Bibliography"/>
               <w:rPr>
-                <w:rFonts w:eastAsiaTheme="minorEastAsia"/>
                 <w:noProof/>
               </w:rPr>
             </w:pPr>
@@ -6565,7 +6844,6 @@
             <w:pPr>
               <w:pStyle w:val="Bibliography"/>
               <w:rPr>
-                <w:rFonts w:eastAsiaTheme="minorEastAsia"/>
                 <w:noProof/>
               </w:rPr>
             </w:pPr>
@@ -6581,7 +6859,7 @@
                 <w:iCs/>
                 <w:noProof/>
               </w:rPr>
-              <w:t xml:space="preserve">Tasker Team Tasking System - Requirement Specification, </w:t>
+              <w:t xml:space="preserve">Tasker Team Tasking System - Requirement Specification 1.1, </w:t>
             </w:r>
             <w:r>
               <w:rPr>
@@ -6594,6 +6872,7 @@
       </w:tr>
       <w:tr>
         <w:trPr>
+          <w:divId w:val="1112363870"/>
           <w:tblCellSpacing w:w="15" w:type="dxa"/>
         </w:trPr>
         <w:tc>
@@ -6605,7 +6884,6 @@
             <w:pPr>
               <w:pStyle w:val="Bibliography"/>
               <w:rPr>
-                <w:rFonts w:eastAsiaTheme="minorEastAsia"/>
                 <w:noProof/>
               </w:rPr>
             </w:pPr>
@@ -6626,7 +6904,6 @@
             <w:pPr>
               <w:pStyle w:val="Bibliography"/>
               <w:rPr>
-                <w:rFonts w:eastAsiaTheme="minorEastAsia"/>
                 <w:noProof/>
               </w:rPr>
             </w:pPr>
@@ -6642,7 +6919,7 @@
                 <w:iCs/>
                 <w:noProof/>
               </w:rPr>
-              <w:t xml:space="preserve">SE.QA.07 - Review Standards, </w:t>
+              <w:t xml:space="preserve">SE.QA.07 - Review Standards 1.6, </w:t>
             </w:r>
             <w:r>
               <w:rPr>
@@ -6655,6 +6932,7 @@
       </w:tr>
       <w:tr>
         <w:trPr>
+          <w:divId w:val="1112363870"/>
           <w:tblCellSpacing w:w="15" w:type="dxa"/>
         </w:trPr>
         <w:tc>
@@ -6666,7 +6944,6 @@
             <w:pPr>
               <w:pStyle w:val="Bibliography"/>
               <w:rPr>
-                <w:rFonts w:eastAsiaTheme="minorEastAsia"/>
                 <w:noProof/>
               </w:rPr>
             </w:pPr>
@@ -6687,7 +6964,6 @@
             <w:pPr>
               <w:pStyle w:val="Bibliography"/>
               <w:rPr>
-                <w:rFonts w:eastAsiaTheme="minorEastAsia"/>
                 <w:noProof/>
               </w:rPr>
             </w:pPr>
@@ -6703,7 +6979,7 @@
                 <w:iCs/>
                 <w:noProof/>
               </w:rPr>
-              <w:t xml:space="preserve">SE.QA.08 - Operating Procedures and Configuration Management Standards, </w:t>
+              <w:t xml:space="preserve">SE.QA.08 - Operating Procedures and Configuration Management Standards 1.8, </w:t>
             </w:r>
             <w:r>
               <w:rPr>
@@ -6717,6 +6993,7 @@
     </w:tbl>
     <w:p>
       <w:pPr>
+        <w:divId w:val="1112363870"/>
         <w:rPr>
           <w:noProof/>
         </w:rPr>
@@ -6739,11 +7016,11 @@
       <w:pPr>
         <w:pStyle w:val="UnnumHeading1"/>
       </w:pPr>
-      <w:bookmarkStart w:id="27" w:name="_Toc433890048"/>
+      <w:bookmarkStart w:id="31" w:name="_Toc443162422"/>
       <w:r>
         <w:t>DOCUMENT HISTORY</w:t>
       </w:r>
-      <w:bookmarkEnd w:id="27"/>
+      <w:bookmarkEnd w:id="31"/>
     </w:p>
     <w:tbl>
       <w:tblPr>
@@ -6958,13 +7235,8 @@
           </w:tcPr>
           <w:p>
             <w:r>
-              <w:t xml:space="preserve">Corrected spellings of JUnit and </w:t>
-            </w:r>
-            <w:proofErr w:type="spellStart"/>
-            <w:r>
-              <w:t>PHPUnit</w:t>
-            </w:r>
-            <w:proofErr w:type="spellEnd"/>
+              <w:t>Corrected spellings of JUnit and PHPUnit</w:t>
+            </w:r>
           </w:p>
         </w:tc>
         <w:tc>
@@ -7033,6 +7305,116 @@
           </w:p>
         </w:tc>
       </w:tr>
+      <w:tr>
+        <w:trPr>
+          <w:jc w:val="center"/>
+        </w:trPr>
+        <w:tc>
+          <w:tcPr>
+            <w:tcW w:w="864" w:type="dxa"/>
+          </w:tcPr>
+          <w:p>
+            <w:r>
+              <w:t>1.3</w:t>
+            </w:r>
+          </w:p>
+        </w:tc>
+        <w:tc>
+          <w:tcPr>
+            <w:tcW w:w="1008" w:type="dxa"/>
+          </w:tcPr>
+          <w:p>
+            <w:r>
+              <w:t>188</w:t>
+            </w:r>
+          </w:p>
+        </w:tc>
+        <w:tc>
+          <w:tcPr>
+            <w:tcW w:w="1193" w:type="dxa"/>
+          </w:tcPr>
+          <w:p>
+            <w:r>
+              <w:t>13/02/2016</w:t>
+            </w:r>
+          </w:p>
+        </w:tc>
+        <w:tc>
+          <w:tcPr>
+            <w:tcW w:w="3969" w:type="dxa"/>
+          </w:tcPr>
+          <w:p>
+            <w:r>
+              <w:t>Added document versions to reference list</w:t>
+            </w:r>
+          </w:p>
+        </w:tc>
+        <w:tc>
+          <w:tcPr>
+            <w:tcW w:w="1318" w:type="dxa"/>
+          </w:tcPr>
+          <w:p>
+            <w:r>
+              <w:t>DAF5</w:t>
+            </w:r>
+          </w:p>
+        </w:tc>
+      </w:tr>
+      <w:tr>
+        <w:trPr>
+          <w:jc w:val="center"/>
+        </w:trPr>
+        <w:tc>
+          <w:tcPr>
+            <w:tcW w:w="864" w:type="dxa"/>
+          </w:tcPr>
+          <w:p>
+            <w:r>
+              <w:t>1.4</w:t>
+            </w:r>
+          </w:p>
+        </w:tc>
+        <w:tc>
+          <w:tcPr>
+            <w:tcW w:w="1008" w:type="dxa"/>
+          </w:tcPr>
+          <w:p>
+            <w:r>
+              <w:t>189</w:t>
+            </w:r>
+          </w:p>
+        </w:tc>
+        <w:tc>
+          <w:tcPr>
+            <w:tcW w:w="1193" w:type="dxa"/>
+          </w:tcPr>
+          <w:p>
+            <w:r>
+              <w:t>13/02/2016</w:t>
+            </w:r>
+          </w:p>
+        </w:tc>
+        <w:tc>
+          <w:tcPr>
+            <w:tcW w:w="3969" w:type="dxa"/>
+          </w:tcPr>
+          <w:p>
+            <w:r>
+              <w:t>Added completion dates to Gantt chart</w:t>
+            </w:r>
+          </w:p>
+        </w:tc>
+        <w:tc>
+          <w:tcPr>
+            <w:tcW w:w="1318" w:type="dxa"/>
+          </w:tcPr>
+          <w:p>
+            <w:r>
+              <w:t>DAF5</w:t>
+            </w:r>
+          </w:p>
+        </w:tc>
+      </w:tr>
     </w:tbl>
     <w:p>
       <w:pPr>
@@ -7040,8 +7422,8 @@
       </w:pPr>
     </w:p>
     <w:sectPr>
-      <w:headerReference w:type="default" r:id="rId9"/>
-      <w:footerReference w:type="default" r:id="rId10"/>
+      <w:headerReference w:type="default" r:id="rId10"/>
+      <w:footerReference w:type="default" r:id="rId11"/>
       <w:pgSz w:w="11907" w:h="16840" w:code="9"/>
       <w:pgMar w:top="1440" w:right="1440" w:bottom="1440" w:left="1440" w:header="720" w:footer="720" w:gutter="0"/>
       <w:pgNumType w:start="1"/>
@@ -7118,7 +7500,7 @@
         <w:rStyle w:val="PageNumber"/>
         <w:noProof/>
       </w:rPr>
-      <w:t>11</w:t>
+      <w:t>2</w:t>
     </w:r>
     <w:r>
       <w:rPr>
@@ -7155,7 +7537,7 @@
         <w:rStyle w:val="PageNumber"/>
         <w:noProof/>
       </w:rPr>
-      <w:t>11</w:t>
+      <w:t>12</w:t>
     </w:r>
     <w:r>
       <w:rPr>
@@ -10906,6 +11288,7 @@
     <w:rsidRoot w:val="00293235"/>
     <w:rsid w:val="00010328"/>
     <w:rsid w:val="00293235"/>
+    <w:rsid w:val="00317DC2"/>
     <w:rsid w:val="003424A1"/>
     <w:rsid w:val="00596363"/>
     <w:rsid w:val="005D2D8B"/>
@@ -10914,8 +11297,10 @@
     <w:rsid w:val="007014AD"/>
     <w:rsid w:val="00743175"/>
     <w:rsid w:val="00776E23"/>
+    <w:rsid w:val="0081194E"/>
     <w:rsid w:val="008B75EF"/>
     <w:rsid w:val="00945520"/>
+    <w:rsid w:val="00991255"/>
     <w:rsid w:val="009D1107"/>
     <w:rsid w:val="00B95924"/>
     <w:rsid w:val="00C677D8"/>
@@ -11703,9 +12088,42 @@
     <b:RefOrder>1</b:RefOrder>
   </b:Source>
   <b:Source>
+    <b:Tag>CJP15</b:Tag>
+    <b:SourceType>Misc</b:SourceType>
+    <b:Guid>{5C3FB55B-3C7F-4EC7-8D49-2DDE618A92AE}</b:Guid>
+    <b:Title>SE.QA.05 A 1.8 - Design Specification Standards</b:Title>
+    <b:Year>2015</b:Year>
+    <b:Month>10</b:Month>
+    <b:Day>12</b:Day>
+    <b:Author>
+      <b:Author>
+        <b:NameList>
+          <b:Person>
+            <b:Last>Hardy</b:Last>
+            <b:Middle>W.</b:Middle>
+            <b:First>N.</b:First>
+          </b:Person>
+          <b:Person>
+            <b:Last>Price</b:Last>
+            <b:Middle>J.</b:Middle>
+            <b:First>C.</b:First>
+          </b:Person>
+          <b:Person>
+            <b:Last>Tiddeman</b:Last>
+            <b:Middle>P.</b:Middle>
+            <b:First>B.</b:First>
+          </b:Person>
+        </b:NameList>
+      </b:Author>
+    </b:Author>
+    <b:City>Aberystwyth University</b:City>
+    <b:Publisher>Software Engineering Group Project</b:Publisher>
+    <b:RefOrder>2</b:RefOrder>
+  </b:Source>
+  <b:Source>
     <b:Tag>Har15</b:Tag>
     <b:SourceType>Misc</b:SourceType>
-    <b:Guid>{394CA601-0E6B-4BF2-9729-9CD88B8416E5}</b:Guid>
+    <b:Guid>{E0285DF3-9B02-434D-83FA-10EFBD335293}</b:Guid>
     <b:Author>
       <b:Author>
         <b:NameList>
@@ -11727,38 +12145,17 @@
         </b:NameList>
       </b:Author>
     </b:Author>
-    <b:Title>SE.QA.06 - Test Procedure Standards</b:Title>
+    <b:Title>SE.QA.06 1.8 - Test Procedure Standards</b:Title>
     <b:Year>2015</b:Year>
     <b:City>Aberystwyth University</b:City>
     <b:Publisher>Software Engineering Group Project</b:Publisher>
     <b:RefOrder>3</b:RefOrder>
   </b:Source>
   <b:Source>
-    <b:Tag>Har</b:Tag>
-    <b:SourceType>Misc</b:SourceType>
-    <b:Guid>{E2D93A5C-2074-4151-B2D3-F71A9D760EC9}</b:Guid>
-    <b:Author>
-      <b:Author>
-        <b:NameList>
-          <b:Person>
-            <b:Last>Price</b:Last>
-            <b:First>C.</b:First>
-            <b:Middle>J.</b:Middle>
-          </b:Person>
-        </b:NameList>
-      </b:Author>
-    </b:Author>
-    <b:Title>SE.QA.02 - Project Management Standards</b:Title>
-    <b:Year>2015</b:Year>
-    <b:City>Aberystwyth University</b:City>
-    <b:Publisher>Software Engineering Group Project</b:Publisher>
-    <b:RefOrder>6</b:RefOrder>
-  </b:Source>
-  <b:Source>
     <b:Tag>Har151</b:Tag>
     <b:SourceType>Misc</b:SourceType>
-    <b:Guid>{5032CD22-73FB-45A2-A864-8FC79122E10E}</b:Guid>
-    <b:Title>SE.QA.03 - General Documentation Standards</b:Title>
+    <b:Guid>{F0EDE1AF-0710-465E-9322-8E8DB37F8CA2}</b:Guid>
+    <b:Title>SE.QA.03 1.8 - General Documentation Standards</b:Title>
     <b:Year>2015</b:Year>
     <b:City>Aberystwyth University</b:City>
     <b:Publisher>Software Engineering Group Project</b:Publisher>
@@ -11788,7 +12185,7 @@
   <b:Source>
     <b:Tag>Har152</b:Tag>
     <b:SourceType>Misc</b:SourceType>
-    <b:Guid>{FC64E057-2278-471A-964B-A25B286DFCD0}</b:Guid>
+    <b:Guid>{B6B5194A-2952-483E-9658-C7C5D861999D}</b:Guid>
     <b:Author>
       <b:Author>
         <b:NameList>
@@ -11810,20 +12207,20 @@
         </b:NameList>
       </b:Author>
     </b:Author>
-    <b:Title>SE.QA.01 - Quality Assurance Plan</b:Title>
+    <b:Title>SE.QA.01 1.10 - Quality Assurance Plan</b:Title>
     <b:Year>2015</b:Year>
     <b:City>Aberystwyth University</b:City>
     <b:Publisher>Software Engineering Group</b:Publisher>
     <b:RefOrder>5</b:RefOrder>
   </b:Source>
   <b:Source>
-    <b:Tag>CJP15</b:Tag>
+    <b:Tag>Har154</b:Tag>
     <b:SourceType>Misc</b:SourceType>
-    <b:Guid>{B29D0DDC-F6E4-404F-B2E5-B299E0F98E15}</b:Guid>
-    <b:Title>SE.QA.05 A - Design Specification Standards</b:Title>
+    <b:Guid>{D40D76FC-0B4D-4312-B8EE-EB84FE4DB2F5}</b:Guid>
+    <b:Title>Tasker Team Tasking System - Requirement Specification 1.1</b:Title>
     <b:Year>2015</b:Year>
-    <b:Month>10</b:Month>
-    <b:Day>12</b:Day>
+    <b:City>Aberystwyth University</b:City>
+    <b:Publisher>Software Engineering Group Project</b:Publisher>
     <b:Author>
       <b:Author>
         <b:NameList>
@@ -11832,28 +12229,16 @@
             <b:Middle>W.</b:Middle>
             <b:First>N.</b:First>
           </b:Person>
-          <b:Person>
-            <b:Last>Price</b:Last>
-            <b:Middle>J.</b:Middle>
-            <b:First>C.</b:First>
-          </b:Person>
-          <b:Person>
-            <b:Last>Tiddeman</b:Last>
-            <b:Middle>P.</b:Middle>
-            <b:First>B.</b:First>
-          </b:Person>
         </b:NameList>
       </b:Author>
     </b:Author>
-    <b:City>Aberystwyth University</b:City>
-    <b:Publisher>Software Engineering Group Project</b:Publisher>
-    <b:RefOrder>2</b:RefOrder>
+    <b:RefOrder>7</b:RefOrder>
   </b:Source>
   <b:Source>
     <b:Tag>Pri15</b:Tag>
     <b:SourceType>Misc</b:SourceType>
-    <b:Guid>{7C17B336-70C1-4848-802D-1340F6CF62B3}</b:Guid>
-    <b:Title>SE.QA.07 - Review Standards</b:Title>
+    <b:Guid>{22B43F1D-B670-4C76-A3D5-70A1944D61FA}</b:Guid>
+    <b:Title>SE.QA.07 - Review Standards 1.6</b:Title>
     <b:Year>2015</b:Year>
     <b:City>Aberystwyth University</b:City>
     <b:Publisher>Software Engineering Group Project</b:Publisher>
@@ -11881,9 +12266,30 @@
     <b:RefOrder>8</b:RefOrder>
   </b:Source>
   <b:Source>
+    <b:Tag>Har</b:Tag>
+    <b:SourceType>Misc</b:SourceType>
+    <b:Guid>{2AB9BBA0-3AC3-4DFB-A41E-B020C4A7CC21}</b:Guid>
+    <b:Author>
+      <b:Author>
+        <b:NameList>
+          <b:Person>
+            <b:Last>Price</b:Last>
+            <b:First>C.</b:First>
+            <b:Middle>J.</b:Middle>
+          </b:Person>
+        </b:NameList>
+      </b:Author>
+    </b:Author>
+    <b:Title>SE.QA.02 - Project Management Standards 1.9</b:Title>
+    <b:Year>2015</b:Year>
+    <b:City>Aberystwyth University</b:City>
+    <b:Publisher>Software Engineering Group Project</b:Publisher>
+    <b:RefOrder>6</b:RefOrder>
+  </b:Source>
+  <b:Source>
     <b:Tag>Har153</b:Tag>
     <b:SourceType>Misc</b:SourceType>
-    <b:Guid>{2C42FF33-CEBD-422D-8E11-92AA21BF9F28}</b:Guid>
+    <b:Guid>{5BE9B7B3-7734-488F-BD77-4535BDAF0235}</b:Guid>
     <b:Author>
       <b:Author>
         <b:NameList>
@@ -11905,38 +12311,17 @@
         </b:NameList>
       </b:Author>
     </b:Author>
-    <b:Title>SE.QA.08 - Operating Procedures and Configuration Management Standards</b:Title>
+    <b:Title>SE.QA.08 - Operating Procedures and Configuration Management Standards 1.8</b:Title>
     <b:Year>2015</b:Year>
     <b:City>Aberystwyth University</b:City>
     <b:Publisher>Software Engineering Group Project</b:Publisher>
     <b:RefOrder>9</b:RefOrder>
   </b:Source>
-  <b:Source>
-    <b:Tag>Har154</b:Tag>
-    <b:SourceType>Misc</b:SourceType>
-    <b:Guid>{7BC458D5-F9CF-4C7F-B7D0-BF9C162D24C3}</b:Guid>
-    <b:Title>Tasker Team Tasking System - Requirement Specification</b:Title>
-    <b:Year>2015</b:Year>
-    <b:City>Aberystwyth University</b:City>
-    <b:Publisher>Software Engineering Group Project</b:Publisher>
-    <b:Author>
-      <b:Author>
-        <b:NameList>
-          <b:Person>
-            <b:Last>Hardy</b:Last>
-            <b:Middle>W.</b:Middle>
-            <b:First>N.</b:First>
-          </b:Person>
-        </b:NameList>
-      </b:Author>
-    </b:Author>
-    <b:RefOrder>7</b:RefOrder>
-  </b:Source>
 </b:Sources>
 </file>
 
 <file path=customXml/itemProps1.xml><?xml version="1.0" encoding="utf-8"?>
-<ds:datastoreItem xmlns:ds="http://schemas.openxmlformats.org/officeDocument/2006/customXml" ds:itemID="{B6A4B5C6-9DC5-4ABF-8EE2-F2F03DB7A396}">
+<ds:datastoreItem xmlns:ds="http://schemas.openxmlformats.org/officeDocument/2006/customXml" ds:itemID="{2B2485BB-FCA6-4B7C-80BF-FE5F1CB600DA}">
   <ds:schemaRefs>
     <ds:schemaRef ds:uri="http://schemas.openxmlformats.org/officeDocument/2006/bibliography"/>
   </ds:schemaRefs>

</xml_diff>